<commit_message>
update activity with conclusion
</commit_message>
<xml_diff>
--- a/COMP321 project part b.docx
+++ b/COMP321 project part b.docx
@@ -3331,8 +3331,6 @@
         </w:rPr>
         <w:br w:type="page"/>
       </w:r>
-      <w:bookmarkStart w:id="0" w:name="_GoBack"/>
-      <w:bookmarkEnd w:id="0"/>
     </w:p>
     <w:p>
       <w:pPr>
@@ -3342,14 +3340,15 @@
           <w:numId w:val="10"/>
         </w:numPr>
       </w:pPr>
-      <w:bookmarkStart w:id="1" w:name="_Toc415641744"/>
-      <w:r>
+      <w:bookmarkStart w:id="0" w:name="_Toc415641744"/>
+      <w:r>
+        <w:lastRenderedPageBreak/>
         <w:t>O</w:t>
       </w:r>
       <w:r>
         <w:t>verview</w:t>
       </w:r>
-      <w:bookmarkEnd w:id="1"/>
+      <w:bookmarkEnd w:id="0"/>
     </w:p>
     <w:p>
       <w:pPr>
@@ -3486,11 +3485,11 @@
           <w:numId w:val="10"/>
         </w:numPr>
       </w:pPr>
-      <w:bookmarkStart w:id="2" w:name="_Toc415641745"/>
+      <w:bookmarkStart w:id="1" w:name="_Toc415641745"/>
       <w:r>
         <w:t>Architecture</w:t>
       </w:r>
-      <w:bookmarkEnd w:id="2"/>
+      <w:bookmarkEnd w:id="1"/>
     </w:p>
     <w:p>
       <w:pPr>
@@ -4243,7 +4242,7 @@
       <w:pPr>
         <w:pStyle w:val="Heading2"/>
       </w:pPr>
-      <w:bookmarkStart w:id="3" w:name="_Toc415641746"/>
+      <w:bookmarkStart w:id="2" w:name="_Toc415641746"/>
       <w:proofErr w:type="spellStart"/>
       <w:r>
         <w:t>Qt</w:t>
@@ -4252,29 +4251,83 @@
       <w:r>
         <w:t xml:space="preserve"> Framework</w:t>
       </w:r>
+      <w:bookmarkEnd w:id="2"/>
+    </w:p>
+    <w:p>
+      <w:pPr>
+        <w:rPr>
+          <w:rFonts w:asciiTheme="minorHAnsi" w:hAnsiTheme="minorHAnsi"/>
+          <w:szCs w:val="22"/>
+        </w:rPr>
+      </w:pPr>
+      <w:r>
+        <w:rPr>
+          <w:rFonts w:asciiTheme="minorHAnsi" w:hAnsiTheme="minorHAnsi"/>
+          <w:szCs w:val="22"/>
+        </w:rPr>
+        <w:t xml:space="preserve">The </w:t>
+      </w:r>
+      <w:proofErr w:type="spellStart"/>
+      <w:r>
+        <w:rPr>
+          <w:rFonts w:asciiTheme="minorHAnsi" w:hAnsiTheme="minorHAnsi"/>
+          <w:szCs w:val="22"/>
+        </w:rPr>
+        <w:t>Qt</w:t>
+      </w:r>
+      <w:proofErr w:type="spellEnd"/>
+      <w:r>
+        <w:rPr>
+          <w:rFonts w:asciiTheme="minorHAnsi" w:hAnsiTheme="minorHAnsi"/>
+          <w:szCs w:val="22"/>
+        </w:rPr>
+        <w:t xml:space="preserve"> is an open source application framework written in C++ and used to develop high performance multi-platform applications.</w:t>
+      </w:r>
+      <w:r>
+        <w:rPr>
+          <w:rFonts w:asciiTheme="minorHAnsi" w:hAnsiTheme="minorHAnsi"/>
+          <w:szCs w:val="22"/>
+        </w:rPr>
+        <w:t xml:space="preserve"> The use of this framework enables the application to be built without any specific coding for the underlying operating system and it provides the use of </w:t>
+      </w:r>
+      <w:r>
+        <w:rPr>
+          <w:rFonts w:asciiTheme="minorHAnsi" w:hAnsiTheme="minorHAnsi"/>
+          <w:szCs w:val="22"/>
+        </w:rPr>
+        <w:t>prebuilt tools and libraries that speed up application development.</w:t>
+      </w:r>
+    </w:p>
+    <w:p>
+      <w:pPr>
+        <w:pStyle w:val="Heading2"/>
+        <w:rPr>
+          <w:rFonts w:asciiTheme="minorHAnsi" w:hAnsiTheme="minorHAnsi"/>
+        </w:rPr>
+      </w:pPr>
+      <w:bookmarkStart w:id="3" w:name="_Toc415641747"/>
+      <w:proofErr w:type="spellStart"/>
+      <w:r>
+        <w:lastRenderedPageBreak/>
+        <w:t>OpenRPT</w:t>
+      </w:r>
       <w:bookmarkEnd w:id="3"/>
-    </w:p>
-    <w:p>
-      <w:pPr>
-        <w:rPr>
-          <w:rFonts w:asciiTheme="minorHAnsi" w:hAnsiTheme="minorHAnsi"/>
-          <w:szCs w:val="22"/>
-        </w:rPr>
-      </w:pPr>
-      <w:r>
-        <w:rPr>
-          <w:rFonts w:asciiTheme="minorHAnsi" w:hAnsiTheme="minorHAnsi"/>
-          <w:szCs w:val="22"/>
-        </w:rPr>
-        <w:t xml:space="preserve">The </w:t>
-      </w:r>
+      <w:proofErr w:type="spellEnd"/>
+    </w:p>
+    <w:p>
+      <w:pPr>
+        <w:rPr>
+          <w:rFonts w:asciiTheme="minorHAnsi" w:hAnsiTheme="minorHAnsi"/>
+          <w:szCs w:val="22"/>
+        </w:rPr>
+      </w:pPr>
       <w:proofErr w:type="spellStart"/>
       <w:r>
         <w:rPr>
           <w:rFonts w:asciiTheme="minorHAnsi" w:hAnsiTheme="minorHAnsi"/>
           <w:szCs w:val="22"/>
         </w:rPr>
-        <w:t>Qt</w:t>
+        <w:t>OpenRPT</w:t>
       </w:r>
       <w:proofErr w:type="spellEnd"/>
       <w:r>
@@ -4282,21 +4335,23 @@
           <w:rFonts w:asciiTheme="minorHAnsi" w:hAnsiTheme="minorHAnsi"/>
           <w:szCs w:val="22"/>
         </w:rPr>
-        <w:t xml:space="preserve"> is an open source application framework written in C++ and used to develop high performance multi-platform applications.</w:t>
-      </w:r>
-      <w:r>
-        <w:rPr>
-          <w:rFonts w:asciiTheme="minorHAnsi" w:hAnsiTheme="minorHAnsi"/>
-          <w:szCs w:val="22"/>
-        </w:rPr>
-        <w:t xml:space="preserve"> The use of this framework enables the application to be built without any specific coding for the underlying operating system and it provides the use of </w:t>
-      </w:r>
-      <w:r>
-        <w:rPr>
-          <w:rFonts w:asciiTheme="minorHAnsi" w:hAnsiTheme="minorHAnsi"/>
-          <w:szCs w:val="22"/>
-        </w:rPr>
-        <w:t>prebuilt tools and libraries that speed up application development.</w:t>
+        <w:t xml:space="preserve"> is the report writing and rendering utility that is embedded within the application, providing reporting design and execution through the </w:t>
+      </w:r>
+      <w:proofErr w:type="spellStart"/>
+      <w:r>
+        <w:rPr>
+          <w:rFonts w:asciiTheme="minorHAnsi" w:hAnsiTheme="minorHAnsi"/>
+          <w:szCs w:val="22"/>
+        </w:rPr>
+        <w:t>OpenRPT</w:t>
+      </w:r>
+      <w:proofErr w:type="spellEnd"/>
+      <w:r>
+        <w:rPr>
+          <w:rFonts w:asciiTheme="minorHAnsi" w:hAnsiTheme="minorHAnsi"/>
+          <w:szCs w:val="22"/>
+        </w:rPr>
+        <w:t xml:space="preserve"> compiler.</w:t>
       </w:r>
     </w:p>
     <w:p>
@@ -4306,10 +4361,10 @@
           <w:rFonts w:asciiTheme="minorHAnsi" w:hAnsiTheme="minorHAnsi"/>
         </w:rPr>
       </w:pPr>
-      <w:bookmarkStart w:id="4" w:name="_Toc415641747"/>
+      <w:bookmarkStart w:id="4" w:name="_Toc415641748"/>
       <w:proofErr w:type="spellStart"/>
       <w:r>
-        <w:t>OpenRPT</w:t>
+        <w:t>CSVImp</w:t>
       </w:r>
       <w:bookmarkEnd w:id="4"/>
       <w:proofErr w:type="spellEnd"/>
@@ -4322,20 +4377,22 @@
         </w:rPr>
       </w:pPr>
       <w:proofErr w:type="spellStart"/>
-      <w:r>
-        <w:rPr>
-          <w:rFonts w:asciiTheme="minorHAnsi" w:hAnsiTheme="minorHAnsi"/>
-          <w:szCs w:val="22"/>
-        </w:rPr>
-        <w:t>OpenRPT</w:t>
+      <w:proofErr w:type="gramStart"/>
+      <w:r>
+        <w:rPr>
+          <w:rFonts w:asciiTheme="minorHAnsi" w:hAnsiTheme="minorHAnsi"/>
+          <w:szCs w:val="22"/>
+        </w:rPr>
+        <w:t>xTuple</w:t>
       </w:r>
       <w:proofErr w:type="spellEnd"/>
-      <w:r>
-        <w:rPr>
-          <w:rFonts w:asciiTheme="minorHAnsi" w:hAnsiTheme="minorHAnsi"/>
-          <w:szCs w:val="22"/>
-        </w:rPr>
-        <w:t xml:space="preserve"> is the report writing and rendering utility that is embedded within the application, providing reporting design and execution through the </w:t>
+      <w:proofErr w:type="gramEnd"/>
+      <w:r>
+        <w:rPr>
+          <w:rFonts w:asciiTheme="minorHAnsi" w:hAnsiTheme="minorHAnsi"/>
+          <w:szCs w:val="22"/>
+        </w:rPr>
+        <w:t xml:space="preserve"> has also built a data import utility, </w:t>
       </w:r>
       <w:proofErr w:type="spellStart"/>
       <w:r>
@@ -4343,7 +4400,7 @@
           <w:rFonts w:asciiTheme="minorHAnsi" w:hAnsiTheme="minorHAnsi"/>
           <w:szCs w:val="22"/>
         </w:rPr>
-        <w:t>OpenRPT</w:t>
+        <w:t>CSVImp</w:t>
       </w:r>
       <w:proofErr w:type="spellEnd"/>
       <w:r>
@@ -4351,23 +4408,34 @@
           <w:rFonts w:asciiTheme="minorHAnsi" w:hAnsiTheme="minorHAnsi"/>
           <w:szCs w:val="22"/>
         </w:rPr>
-        <w:t xml:space="preserve"> compiler.</w:t>
+        <w:t xml:space="preserve">, which also has its own open source project. It also is embedded into </w:t>
+      </w:r>
+      <w:proofErr w:type="spellStart"/>
+      <w:r>
+        <w:rPr>
+          <w:rFonts w:asciiTheme="minorHAnsi" w:hAnsiTheme="minorHAnsi"/>
+          <w:szCs w:val="22"/>
+        </w:rPr>
+        <w:t>xTuple</w:t>
+      </w:r>
+      <w:proofErr w:type="spellEnd"/>
+      <w:r>
+        <w:rPr>
+          <w:rFonts w:asciiTheme="minorHAnsi" w:hAnsiTheme="minorHAnsi"/>
+          <w:szCs w:val="22"/>
+        </w:rPr>
+        <w:t xml:space="preserve"> ERP so data can be imported directly from the application.</w:t>
       </w:r>
     </w:p>
     <w:p>
       <w:pPr>
         <w:pStyle w:val="Heading2"/>
-        <w:rPr>
-          <w:rFonts w:asciiTheme="minorHAnsi" w:hAnsiTheme="minorHAnsi"/>
-        </w:rPr>
-      </w:pPr>
-      <w:bookmarkStart w:id="5" w:name="_Toc415641748"/>
-      <w:proofErr w:type="spellStart"/>
-      <w:r>
-        <w:t>CSVImp</w:t>
+      </w:pPr>
+      <w:bookmarkStart w:id="5" w:name="_Toc415641749"/>
+      <w:r>
+        <w:t>PostgreSQL</w:t>
       </w:r>
       <w:bookmarkEnd w:id="5"/>
-      <w:proofErr w:type="spellEnd"/>
     </w:p>
     <w:p>
       <w:pPr>
@@ -4392,7 +4460,32 @@
           <w:rFonts w:asciiTheme="minorHAnsi" w:hAnsiTheme="minorHAnsi"/>
           <w:szCs w:val="22"/>
         </w:rPr>
-        <w:t xml:space="preserve"> has also built a data import utility, </w:t>
+        <w:t xml:space="preserve"> uses PostgreSQL's rich and robust database architecture to store basic data structures and to process complex business logic through stored procedures, triggers, constraints, views and object inheritance. </w:t>
+      </w:r>
+    </w:p>
+    <w:p>
+      <w:pPr>
+        <w:pStyle w:val="Heading2"/>
+      </w:pPr>
+      <w:bookmarkStart w:id="6" w:name="_Toc415641750"/>
+      <w:r>
+        <w:t>Updater</w:t>
+      </w:r>
+      <w:bookmarkEnd w:id="6"/>
+    </w:p>
+    <w:p>
+      <w:pPr>
+        <w:rPr>
+          <w:rFonts w:asciiTheme="minorHAnsi" w:hAnsiTheme="minorHAnsi"/>
+          <w:szCs w:val="22"/>
+        </w:rPr>
+      </w:pPr>
+      <w:r>
+        <w:rPr>
+          <w:rFonts w:asciiTheme="minorHAnsi" w:hAnsiTheme="minorHAnsi"/>
+          <w:szCs w:val="22"/>
+        </w:rPr>
+        <w:t xml:space="preserve">As development progresses on the </w:t>
       </w:r>
       <w:proofErr w:type="spellStart"/>
       <w:r>
@@ -4400,7 +4493,7 @@
           <w:rFonts w:asciiTheme="minorHAnsi" w:hAnsiTheme="minorHAnsi"/>
           <w:szCs w:val="22"/>
         </w:rPr>
-        <w:t>CSVImp</w:t>
+        <w:t>xTuple</w:t>
       </w:r>
       <w:proofErr w:type="spellEnd"/>
       <w:r>
@@ -4408,7 +4501,23 @@
           <w:rFonts w:asciiTheme="minorHAnsi" w:hAnsiTheme="minorHAnsi"/>
           <w:szCs w:val="22"/>
         </w:rPr>
-        <w:t xml:space="preserve">, which also has its own open source project. It also is embedded into </w:t>
+        <w:t xml:space="preserve"> client, the contents and structure of the supporting database change from time to time. Changes might include adding new columns to existing tables, adding new </w:t>
+      </w:r>
+      <w:proofErr w:type="gramStart"/>
+      <w:r>
+        <w:rPr>
+          <w:rFonts w:asciiTheme="minorHAnsi" w:hAnsiTheme="minorHAnsi"/>
+          <w:szCs w:val="22"/>
+        </w:rPr>
+        <w:t>tables</w:t>
+      </w:r>
+      <w:proofErr w:type="gramEnd"/>
+      <w:r>
+        <w:rPr>
+          <w:rFonts w:asciiTheme="minorHAnsi" w:hAnsiTheme="minorHAnsi"/>
+          <w:szCs w:val="22"/>
+        </w:rPr>
+        <w:t xml:space="preserve"> altogether, changing data constraints, etc. With every release of the </w:t>
       </w:r>
       <w:proofErr w:type="spellStart"/>
       <w:r>
@@ -4424,142 +4533,33 @@
           <w:rFonts w:asciiTheme="minorHAnsi" w:hAnsiTheme="minorHAnsi"/>
           <w:szCs w:val="22"/>
         </w:rPr>
-        <w:t xml:space="preserve"> ERP so data can be imported directly from the application.</w:t>
+        <w:t xml:space="preserve"> ERP software, we provide Updater packages to make it easy for you to upgrade your existing database to work with the new desktop client. You can find the Updater project on GitHub.</w:t>
+      </w:r>
+    </w:p>
+    <w:p>
+      <w:pPr>
+        <w:rPr>
+          <w:rFonts w:asciiTheme="minorHAnsi" w:hAnsiTheme="minorHAnsi"/>
+          <w:szCs w:val="22"/>
+        </w:rPr>
+      </w:pPr>
+      <w:r>
+        <w:rPr>
+          <w:rFonts w:asciiTheme="minorHAnsi" w:hAnsiTheme="minorHAnsi"/>
+          <w:szCs w:val="22"/>
+        </w:rPr>
+        <w:t>Extensions</w:t>
       </w:r>
     </w:p>
     <w:p>
       <w:pPr>
         <w:pStyle w:val="Heading2"/>
       </w:pPr>
-      <w:bookmarkStart w:id="6" w:name="_Toc415641749"/>
-      <w:r>
-        <w:t>PostgreSQL</w:t>
-      </w:r>
-      <w:bookmarkEnd w:id="6"/>
-    </w:p>
-    <w:p>
-      <w:pPr>
-        <w:rPr>
-          <w:rFonts w:asciiTheme="minorHAnsi" w:hAnsiTheme="minorHAnsi"/>
-          <w:szCs w:val="22"/>
-        </w:rPr>
-      </w:pPr>
-      <w:proofErr w:type="spellStart"/>
-      <w:proofErr w:type="gramStart"/>
-      <w:r>
-        <w:rPr>
-          <w:rFonts w:asciiTheme="minorHAnsi" w:hAnsiTheme="minorHAnsi"/>
-          <w:szCs w:val="22"/>
-        </w:rPr>
-        <w:t>xTuple</w:t>
-      </w:r>
-      <w:proofErr w:type="spellEnd"/>
-      <w:proofErr w:type="gramEnd"/>
-      <w:r>
-        <w:rPr>
-          <w:rFonts w:asciiTheme="minorHAnsi" w:hAnsiTheme="minorHAnsi"/>
-          <w:szCs w:val="22"/>
-        </w:rPr>
-        <w:t xml:space="preserve"> uses PostgreSQL's rich and robust database architecture to store basic data structures and to process complex business logic through stored procedures, triggers, constraints, views and object inheritance. </w:t>
-      </w:r>
-    </w:p>
-    <w:p>
-      <w:pPr>
-        <w:pStyle w:val="Heading2"/>
-      </w:pPr>
-      <w:bookmarkStart w:id="7" w:name="_Toc415641750"/>
-      <w:r>
-        <w:t>Updater</w:t>
+      <w:bookmarkStart w:id="7" w:name="_Toc415641751"/>
+      <w:r>
+        <w:t>Client Extensions</w:t>
       </w:r>
       <w:bookmarkEnd w:id="7"/>
-    </w:p>
-    <w:p>
-      <w:pPr>
-        <w:rPr>
-          <w:rFonts w:asciiTheme="minorHAnsi" w:hAnsiTheme="minorHAnsi"/>
-          <w:szCs w:val="22"/>
-        </w:rPr>
-      </w:pPr>
-      <w:r>
-        <w:rPr>
-          <w:rFonts w:asciiTheme="minorHAnsi" w:hAnsiTheme="minorHAnsi"/>
-          <w:szCs w:val="22"/>
-        </w:rPr>
-        <w:t xml:space="preserve">As development progresses on the </w:t>
-      </w:r>
-      <w:proofErr w:type="spellStart"/>
-      <w:r>
-        <w:rPr>
-          <w:rFonts w:asciiTheme="minorHAnsi" w:hAnsiTheme="minorHAnsi"/>
-          <w:szCs w:val="22"/>
-        </w:rPr>
-        <w:t>xTuple</w:t>
-      </w:r>
-      <w:proofErr w:type="spellEnd"/>
-      <w:r>
-        <w:rPr>
-          <w:rFonts w:asciiTheme="minorHAnsi" w:hAnsiTheme="minorHAnsi"/>
-          <w:szCs w:val="22"/>
-        </w:rPr>
-        <w:t xml:space="preserve"> client, the contents and structure of the supporting database change from time to time. Changes might include adding new columns to existing tables, adding new </w:t>
-      </w:r>
-      <w:proofErr w:type="gramStart"/>
-      <w:r>
-        <w:rPr>
-          <w:rFonts w:asciiTheme="minorHAnsi" w:hAnsiTheme="minorHAnsi"/>
-          <w:szCs w:val="22"/>
-        </w:rPr>
-        <w:t>tables</w:t>
-      </w:r>
-      <w:proofErr w:type="gramEnd"/>
-      <w:r>
-        <w:rPr>
-          <w:rFonts w:asciiTheme="minorHAnsi" w:hAnsiTheme="minorHAnsi"/>
-          <w:szCs w:val="22"/>
-        </w:rPr>
-        <w:t xml:space="preserve"> altogether, changing data constraints, etc. With every release of the </w:t>
-      </w:r>
-      <w:proofErr w:type="spellStart"/>
-      <w:r>
-        <w:rPr>
-          <w:rFonts w:asciiTheme="minorHAnsi" w:hAnsiTheme="minorHAnsi"/>
-          <w:szCs w:val="22"/>
-        </w:rPr>
-        <w:t>xTuple</w:t>
-      </w:r>
-      <w:proofErr w:type="spellEnd"/>
-      <w:r>
-        <w:rPr>
-          <w:rFonts w:asciiTheme="minorHAnsi" w:hAnsiTheme="minorHAnsi"/>
-          <w:szCs w:val="22"/>
-        </w:rPr>
-        <w:t xml:space="preserve"> ERP software, we provide Updater packages to make it easy for you to upgrade your existing database to work with the new desktop client. You can find the Updater project on GitHub.</w:t>
-      </w:r>
-    </w:p>
-    <w:p>
-      <w:pPr>
-        <w:rPr>
-          <w:rFonts w:asciiTheme="minorHAnsi" w:hAnsiTheme="minorHAnsi"/>
-          <w:szCs w:val="22"/>
-        </w:rPr>
-      </w:pPr>
-      <w:r>
-        <w:rPr>
-          <w:rFonts w:asciiTheme="minorHAnsi" w:hAnsiTheme="minorHAnsi"/>
-          <w:szCs w:val="22"/>
-        </w:rPr>
-        <w:t>Extensions</w:t>
-      </w:r>
-    </w:p>
-    <w:p>
-      <w:pPr>
-        <w:pStyle w:val="Heading2"/>
-      </w:pPr>
-      <w:bookmarkStart w:id="8" w:name="_Toc415641751"/>
-      <w:r>
-        <w:t>Client Extensions</w:t>
-      </w:r>
-      <w:bookmarkEnd w:id="8"/>
       <w:r>
         <w:t xml:space="preserve"> </w:t>
       </w:r>
@@ -4704,8 +4704,9 @@
           <w:numId w:val="10"/>
         </w:numPr>
       </w:pPr>
-      <w:bookmarkStart w:id="9" w:name="_Toc415641752"/>
-      <w:r>
+      <w:bookmarkStart w:id="8" w:name="_Toc415641752"/>
+      <w:r>
+        <w:lastRenderedPageBreak/>
         <w:t>Activity Diagrams</w:t>
       </w:r>
       <w:r>
@@ -4730,7 +4731,7 @@
       <w:r>
         <w:t xml:space="preserve"> Edition</w:t>
       </w:r>
-      <w:bookmarkEnd w:id="9"/>
+      <w:bookmarkEnd w:id="8"/>
     </w:p>
     <w:p>
       <w:pPr>
@@ -4994,16 +4995,14 @@
     <w:p>
       <w:pPr>
         <w:pStyle w:val="Heading2"/>
-        <w:rPr>
-          <w:rFonts w:asciiTheme="minorHAnsi" w:hAnsiTheme="minorHAnsi"/>
-        </w:rPr>
-      </w:pPr>
-      <w:bookmarkStart w:id="10" w:name="_Toc415641753"/>
+      </w:pPr>
+      <w:bookmarkStart w:id="9" w:name="_Toc415641753"/>
       <w:r>
         <w:t>Creating a Sales Order</w:t>
       </w:r>
-      <w:bookmarkEnd w:id="10"/>
-    </w:p>
+      <w:bookmarkEnd w:id="9"/>
+    </w:p>
+    <w:p/>
     <w:p>
       <w:pPr>
         <w:rPr>
@@ -5129,7 +5128,7 @@
             <w10:borderbottom type="single" width="4"/>
             <w10:borderright type="single" width="4"/>
           </v:shape>
-          <o:OLEObject Type="Embed" ProgID="Visio.Drawing.11" ShapeID="_x0000_i1025" DrawAspect="Content" ObjectID="_1489385619" r:id="rId14"/>
+          <o:OLEObject Type="Embed" ProgID="Visio.Drawing.11" ShapeID="_x0000_i1025" DrawAspect="Content" ObjectID="_1489387410" r:id="rId14"/>
         </w:object>
       </w:r>
       <w:r>
@@ -5165,31 +5164,14 @@
     </w:p>
     <w:p>
       <w:pPr>
-        <w:rPr>
-          <w:rFonts w:asciiTheme="minorHAnsi" w:hAnsiTheme="minorHAnsi"/>
-          <w:sz w:val="22"/>
-          <w:szCs w:val="22"/>
-        </w:rPr>
-      </w:pPr>
-    </w:p>
-    <w:p>
-      <w:pPr>
-        <w:rPr>
-          <w:rFonts w:asciiTheme="minorHAnsi" w:hAnsiTheme="minorHAnsi"/>
-          <w:sz w:val="22"/>
-          <w:szCs w:val="22"/>
-        </w:rPr>
-      </w:pPr>
-    </w:p>
-    <w:p>
-      <w:pPr>
         <w:pStyle w:val="Heading2"/>
       </w:pPr>
-      <w:bookmarkStart w:id="11" w:name="_Toc415641754"/>
-      <w:r>
+      <w:bookmarkStart w:id="10" w:name="_Toc415641754"/>
+      <w:r>
+        <w:lastRenderedPageBreak/>
         <w:t>Time &amp; Expense Tracking</w:t>
       </w:r>
-      <w:bookmarkEnd w:id="11"/>
+      <w:bookmarkEnd w:id="10"/>
       <w:r>
         <w:t xml:space="preserve"> </w:t>
       </w:r>
@@ -5304,7 +5286,7 @@
             <w10:borderbottom type="single" width="4"/>
             <w10:borderright type="single" width="4"/>
           </v:shape>
-          <o:OLEObject Type="Embed" ProgID="Visio.Drawing.11" ShapeID="_x0000_i1026" DrawAspect="Content" ObjectID="_1489385620" r:id="rId16"/>
+          <o:OLEObject Type="Embed" ProgID="Visio.Drawing.11" ShapeID="_x0000_i1026" DrawAspect="Content" ObjectID="_1489387411" r:id="rId16"/>
         </w:object>
       </w:r>
       <w:r>
@@ -5332,7 +5314,7 @@
         <w:pStyle w:val="Heading2"/>
         <w:spacing w:before="0"/>
       </w:pPr>
-      <w:bookmarkStart w:id="12" w:name="_Toc415641755"/>
+      <w:bookmarkStart w:id="11" w:name="_Toc415641755"/>
       <w:r>
         <w:t>Creating a</w:t>
       </w:r>
@@ -5348,8 +5330,9 @@
       <w:r>
         <w:t xml:space="preserve"> Incident</w:t>
       </w:r>
-      <w:bookmarkEnd w:id="12"/>
-    </w:p>
+      <w:bookmarkEnd w:id="11"/>
+    </w:p>
+    <w:p/>
     <w:p>
       <w:pPr>
         <w:pStyle w:val="line874"/>
@@ -5546,7 +5529,7 @@
             <w10:borderbottom type="single" width="4"/>
             <w10:borderright type="single" width="4"/>
           </v:shape>
-          <o:OLEObject Type="Embed" ProgID="Visio.Drawing.11" ShapeID="_x0000_i1027" DrawAspect="Content" ObjectID="_1489385621" r:id="rId18"/>
+          <o:OLEObject Type="Embed" ProgID="Visio.Drawing.11" ShapeID="_x0000_i1027" DrawAspect="Content" ObjectID="_1489387412" r:id="rId18"/>
         </w:object>
       </w:r>
       <w:r>
@@ -5584,6 +5567,174 @@
           <w:szCs w:val="22"/>
         </w:rPr>
         <w:t xml:space="preserve"> </w:t>
+      </w:r>
+    </w:p>
+    <w:p>
+      <w:pPr>
+        <w:rPr>
+          <w:rFonts w:asciiTheme="minorHAnsi" w:hAnsiTheme="minorHAnsi"/>
+        </w:rPr>
+      </w:pPr>
+    </w:p>
+    <w:p>
+      <w:pPr>
+        <w:rPr>
+          <w:rFonts w:asciiTheme="minorHAnsi" w:eastAsiaTheme="majorEastAsia" w:hAnsiTheme="minorHAnsi" w:cstheme="majorBidi"/>
+          <w:b/>
+          <w:bCs/>
+          <w:color w:val="365F91" w:themeColor="accent1" w:themeShade="BF"/>
+          <w:sz w:val="28"/>
+          <w:szCs w:val="28"/>
+        </w:rPr>
+      </w:pPr>
+      <w:r>
+        <w:rPr>
+          <w:rFonts w:asciiTheme="minorHAnsi" w:hAnsiTheme="minorHAnsi"/>
+        </w:rPr>
+        <w:t xml:space="preserve">The three activities </w:t>
+      </w:r>
+      <w:r>
+        <w:rPr>
+          <w:rFonts w:asciiTheme="minorHAnsi" w:hAnsiTheme="minorHAnsi"/>
+        </w:rPr>
+        <w:t>shown in figures 2, 3 and 4, demonstrate</w:t>
+      </w:r>
+      <w:r>
+        <w:rPr>
+          <w:rFonts w:asciiTheme="minorHAnsi" w:hAnsiTheme="minorHAnsi"/>
+        </w:rPr>
+        <w:t xml:space="preserve"> how </w:t>
+      </w:r>
+      <w:proofErr w:type="spellStart"/>
+      <w:r>
+        <w:rPr>
+          <w:rFonts w:asciiTheme="minorHAnsi" w:hAnsiTheme="minorHAnsi"/>
+        </w:rPr>
+        <w:t>xTuple</w:t>
+      </w:r>
+      <w:proofErr w:type="spellEnd"/>
+      <w:r>
+        <w:rPr>
+          <w:rFonts w:asciiTheme="minorHAnsi" w:hAnsiTheme="minorHAnsi"/>
+        </w:rPr>
+        <w:t xml:space="preserve"> automatically creates linkages to multiple cross-departmental functions within the organization. This allows for timely, reliable and accurate data being available to persons who use this information. Automated tracking and reminders enable employees to be more efficient and gives a holistic view of a Customer, Account or Project.</w:t>
+      </w:r>
+      <w:bookmarkStart w:id="12" w:name="_GoBack"/>
+      <w:bookmarkEnd w:id="12"/>
+      <w:r>
+        <w:rPr>
+          <w:rFonts w:asciiTheme="minorHAnsi" w:hAnsiTheme="minorHAnsi"/>
+        </w:rPr>
+        <w:br w:type="page"/>
+      </w:r>
+    </w:p>
+    <w:p>
+      <w:pPr>
+        <w:pStyle w:val="Heading1"/>
+        <w:numPr>
+          <w:ilvl w:val="0"/>
+          <w:numId w:val="10"/>
+        </w:numPr>
+      </w:pPr>
+      <w:bookmarkStart w:id="13" w:name="_Toc415641756"/>
+      <w:r>
+        <w:lastRenderedPageBreak/>
+        <w:t>Use Case for Sales Order Module</w:t>
+      </w:r>
+      <w:bookmarkEnd w:id="13"/>
+    </w:p>
+    <w:p/>
+    <w:p>
+      <w:pPr>
+        <w:rPr>
+          <w:rFonts w:asciiTheme="minorHAnsi" w:hAnsiTheme="minorHAnsi"/>
+        </w:rPr>
+      </w:pPr>
+      <w:r>
+        <w:rPr>
+          <w:rFonts w:asciiTheme="minorHAnsi" w:hAnsiTheme="minorHAnsi"/>
+        </w:rPr>
+        <w:t xml:space="preserve">The following Use Case diagram represents six of the main functions of </w:t>
+      </w:r>
+      <w:proofErr w:type="spellStart"/>
+      <w:r>
+        <w:rPr>
+          <w:rFonts w:asciiTheme="minorHAnsi" w:hAnsiTheme="minorHAnsi"/>
+        </w:rPr>
+        <w:t>xTuple’s</w:t>
+      </w:r>
+      <w:proofErr w:type="spellEnd"/>
+      <w:r>
+        <w:rPr>
+          <w:rFonts w:asciiTheme="minorHAnsi" w:hAnsiTheme="minorHAnsi"/>
+        </w:rPr>
+        <w:t xml:space="preserve"> Sales module. The CRM user will be able to setup customers, create sales orders, create quotes, add </w:t>
+      </w:r>
+      <w:proofErr w:type="gramStart"/>
+      <w:r>
+        <w:rPr>
+          <w:rFonts w:asciiTheme="minorHAnsi" w:hAnsiTheme="minorHAnsi"/>
+        </w:rPr>
+        <w:t>prices,</w:t>
+      </w:r>
+      <w:proofErr w:type="gramEnd"/>
+      <w:r>
+        <w:rPr>
+          <w:rFonts w:asciiTheme="minorHAnsi" w:hAnsiTheme="minorHAnsi"/>
+        </w:rPr>
+        <w:t xml:space="preserve"> lookup quotes and items, and perform billing operations.</w:t>
+      </w:r>
+    </w:p>
+    <w:p>
+      <w:pPr>
+        <w:rPr>
+          <w:rFonts w:asciiTheme="minorHAnsi" w:hAnsiTheme="minorHAnsi"/>
+          <w:sz w:val="22"/>
+          <w:szCs w:val="22"/>
+        </w:rPr>
+      </w:pPr>
+    </w:p>
+    <w:p>
+      <w:pPr>
+        <w:rPr>
+          <w:rFonts w:asciiTheme="minorHAnsi" w:hAnsiTheme="minorHAnsi"/>
+          <w:sz w:val="22"/>
+          <w:szCs w:val="22"/>
+        </w:rPr>
+      </w:pPr>
+      <w:r>
+        <w:object w:dxaOrig="21231" w:dyaOrig="17921">
+          <v:shape id="_x0000_i1028" type="#_x0000_t75" style="width:467.1pt;height:394.25pt" o:ole="">
+            <v:imagedata r:id="rId19" o:title=""/>
+          </v:shape>
+          <o:OLEObject Type="Embed" ProgID="Visio.Drawing.15" ShapeID="_x0000_i1028" DrawAspect="Content" ObjectID="_1489387413" r:id="rId20"/>
+        </w:object>
+      </w:r>
+    </w:p>
+    <w:p>
+      <w:pPr>
+        <w:rPr>
+          <w:rFonts w:asciiTheme="minorHAnsi" w:hAnsiTheme="minorHAnsi"/>
+          <w:sz w:val="22"/>
+          <w:szCs w:val="22"/>
+        </w:rPr>
+      </w:pPr>
+      <w:r>
+        <w:rPr>
+          <w:rFonts w:asciiTheme="minorHAnsi" w:hAnsiTheme="minorHAnsi"/>
+          <w:sz w:val="22"/>
+          <w:szCs w:val="22"/>
+        </w:rPr>
+        <w:tab/>
+        <w:t xml:space="preserve">      </w:t>
+      </w:r>
+      <w:r>
+        <w:rPr>
+          <w:rFonts w:asciiTheme="minorHAnsi" w:hAnsiTheme="minorHAnsi"/>
+          <w:sz w:val="22"/>
+          <w:szCs w:val="22"/>
+        </w:rPr>
+        <w:t>Figure 5: Sales modules Use Case diagram</w:t>
       </w:r>
     </w:p>
     <w:p>
@@ -5609,131 +5760,9 @@
           <w:numId w:val="10"/>
         </w:numPr>
       </w:pPr>
-      <w:bookmarkStart w:id="13" w:name="_Toc415641756"/>
-      <w:r>
-        <w:t>Use Case for Sales Order Module</w:t>
-      </w:r>
-      <w:bookmarkEnd w:id="13"/>
-    </w:p>
-    <w:p/>
-    <w:p>
-      <w:pPr>
-        <w:rPr>
-          <w:rFonts w:asciiTheme="minorHAnsi" w:hAnsiTheme="minorHAnsi"/>
-        </w:rPr>
-      </w:pPr>
-      <w:r>
-        <w:rPr>
-          <w:rFonts w:asciiTheme="minorHAnsi" w:hAnsiTheme="minorHAnsi"/>
-        </w:rPr>
-        <w:t xml:space="preserve">The following Use Case diagram represents six of the main functions of </w:t>
-      </w:r>
-      <w:proofErr w:type="spellStart"/>
-      <w:r>
-        <w:rPr>
-          <w:rFonts w:asciiTheme="minorHAnsi" w:hAnsiTheme="minorHAnsi"/>
-        </w:rPr>
-        <w:t>xTuple’s</w:t>
-      </w:r>
-      <w:proofErr w:type="spellEnd"/>
-      <w:r>
-        <w:rPr>
-          <w:rFonts w:asciiTheme="minorHAnsi" w:hAnsiTheme="minorHAnsi"/>
-        </w:rPr>
-        <w:t xml:space="preserve"> Sales module. The CRM user will be able to setup customers, create sales orders, create quotes, add </w:t>
-      </w:r>
-      <w:proofErr w:type="gramStart"/>
-      <w:r>
-        <w:rPr>
-          <w:rFonts w:asciiTheme="minorHAnsi" w:hAnsiTheme="minorHAnsi"/>
-        </w:rPr>
-        <w:t>prices,</w:t>
-      </w:r>
-      <w:proofErr w:type="gramEnd"/>
-      <w:r>
-        <w:rPr>
-          <w:rFonts w:asciiTheme="minorHAnsi" w:hAnsiTheme="minorHAnsi"/>
-        </w:rPr>
-        <w:t xml:space="preserve"> lookup quotes and items, and perform billing operations.</w:t>
-      </w:r>
-    </w:p>
-    <w:p>
-      <w:pPr>
-        <w:rPr>
-          <w:rFonts w:asciiTheme="minorHAnsi" w:hAnsiTheme="minorHAnsi"/>
-          <w:sz w:val="22"/>
-          <w:szCs w:val="22"/>
-        </w:rPr>
-      </w:pPr>
-    </w:p>
-    <w:p>
-      <w:pPr>
-        <w:rPr>
-          <w:rFonts w:asciiTheme="minorHAnsi" w:hAnsiTheme="minorHAnsi"/>
-          <w:sz w:val="22"/>
-          <w:szCs w:val="22"/>
-        </w:rPr>
-      </w:pPr>
-      <w:r>
-        <w:object w:dxaOrig="21231" w:dyaOrig="17921">
-          <v:shape id="_x0000_i1028" type="#_x0000_t75" style="width:467.1pt;height:394.25pt" o:ole="">
-            <v:imagedata r:id="rId19" o:title=""/>
-          </v:shape>
-          <o:OLEObject Type="Embed" ProgID="Visio.Drawing.15" ShapeID="_x0000_i1028" DrawAspect="Content" ObjectID="_1489385622" r:id="rId20"/>
-        </w:object>
-      </w:r>
-    </w:p>
-    <w:p>
-      <w:pPr>
-        <w:rPr>
-          <w:rFonts w:asciiTheme="minorHAnsi" w:hAnsiTheme="minorHAnsi"/>
-          <w:sz w:val="22"/>
-          <w:szCs w:val="22"/>
-        </w:rPr>
-      </w:pPr>
-      <w:r>
-        <w:rPr>
-          <w:rFonts w:asciiTheme="minorHAnsi" w:hAnsiTheme="minorHAnsi"/>
-          <w:sz w:val="22"/>
-          <w:szCs w:val="22"/>
-        </w:rPr>
-        <w:tab/>
-        <w:t xml:space="preserve">      </w:t>
-      </w:r>
-      <w:r>
-        <w:rPr>
-          <w:rFonts w:asciiTheme="minorHAnsi" w:hAnsiTheme="minorHAnsi"/>
-          <w:sz w:val="22"/>
-          <w:szCs w:val="22"/>
-        </w:rPr>
-        <w:t>Figure 5: Sales modules Use Case diagram</w:t>
-      </w:r>
-    </w:p>
-    <w:p>
-      <w:pPr>
-        <w:rPr>
-          <w:rFonts w:asciiTheme="majorHAnsi" w:eastAsiaTheme="majorEastAsia" w:hAnsiTheme="majorHAnsi" w:cstheme="majorBidi"/>
-          <w:b/>
-          <w:bCs/>
-          <w:color w:val="365F91" w:themeColor="accent1" w:themeShade="BF"/>
-          <w:sz w:val="28"/>
-          <w:szCs w:val="28"/>
-        </w:rPr>
-      </w:pPr>
-      <w:r>
-        <w:br w:type="page"/>
-      </w:r>
-    </w:p>
-    <w:p>
-      <w:pPr>
-        <w:pStyle w:val="Heading1"/>
-        <w:numPr>
-          <w:ilvl w:val="0"/>
-          <w:numId w:val="10"/>
-        </w:numPr>
-      </w:pPr>
       <w:bookmarkStart w:id="14" w:name="_Toc415641757"/>
       <w:r>
+        <w:lastRenderedPageBreak/>
         <w:t>Main Transactions of CRM</w:t>
       </w:r>
       <w:bookmarkEnd w:id="14"/>
@@ -6013,6 +6042,7 @@
           <w:noProof/>
           <w:lang w:val="en-CA" w:eastAsia="en-CA"/>
         </w:rPr>
+        <w:lastRenderedPageBreak/>
         <w:drawing>
           <wp:inline distT="0" distB="0" distL="0" distR="0" wp14:anchorId="53C78AA1" wp14:editId="78ECF796">
             <wp:extent cx="3077833" cy="2368550"/>
@@ -6285,6 +6315,7 @@
           <w:noProof/>
           <w:lang w:val="en-CA" w:eastAsia="en-CA"/>
         </w:rPr>
+        <w:lastRenderedPageBreak/>
         <w:drawing>
           <wp:inline distT="0" distB="0" distL="0" distR="0" wp14:anchorId="75E72250" wp14:editId="3F1C4D73">
             <wp:extent cx="4083050" cy="1797240"/>
@@ -6460,6 +6491,7 @@
           <w:noProof/>
           <w:lang w:val="en-CA" w:eastAsia="en-CA"/>
         </w:rPr>
+        <w:lastRenderedPageBreak/>
         <w:drawing>
           <wp:inline distT="0" distB="0" distL="0" distR="0" wp14:anchorId="7E6A01F0" wp14:editId="116E5719">
             <wp:extent cx="3168650" cy="2530181"/>
@@ -6635,6 +6667,7 @@
       </w:pPr>
       <w:bookmarkStart w:id="16" w:name="_Toc415641759"/>
       <w:r>
+        <w:lastRenderedPageBreak/>
         <w:t>Capabilities and Benefits</w:t>
       </w:r>
       <w:bookmarkEnd w:id="16"/>
@@ -6891,6 +6924,7 @@
       </w:pPr>
       <w:bookmarkStart w:id="19" w:name="_Toc415641762"/>
       <w:r>
+        <w:lastRenderedPageBreak/>
         <w:t>Customization and ERP Integration</w:t>
       </w:r>
       <w:bookmarkEnd w:id="19"/>
@@ -7233,6 +7267,7 @@
         <w:rPr>
           <w:rFonts w:asciiTheme="minorHAnsi" w:hAnsiTheme="minorHAnsi"/>
         </w:rPr>
+        <w:lastRenderedPageBreak/>
         <w:t xml:space="preserve">The CRM module has an interface basically made of field names and values, which makes it straightforward to set up. Few menus present the registered information on categories such as projects, contacts and sales orders. </w:t>
       </w:r>
     </w:p>
@@ -7263,6 +7298,7 @@
       </w:pPr>
       <w:bookmarkStart w:id="23" w:name="_Toc415641766"/>
       <w:r>
+        <w:lastRenderedPageBreak/>
         <w:t>Additional CRM Applications</w:t>
       </w:r>
       <w:bookmarkEnd w:id="23"/>
@@ -7646,6 +7682,7 @@
         <w:rPr>
           <w:rFonts w:asciiTheme="minorHAnsi" w:hAnsiTheme="minorHAnsi"/>
         </w:rPr>
+        <w:lastRenderedPageBreak/>
         <w:t xml:space="preserve">"Win and Retain Customers." </w:t>
       </w:r>
       <w:r>
@@ -8195,6 +8232,7 @@
           <w:rFonts w:asciiTheme="minorHAnsi" w:hAnsiTheme="minorHAnsi"/>
           <w:lang w:val="pt-BR"/>
         </w:rPr>
+        <w:lastRenderedPageBreak/>
         <w:t>https://sugarcrm-online.s3.amazonaws.com/products/datasheets/editions-comparison-chart.pdf</w:t>
       </w:r>
     </w:p>
@@ -8687,6 +8725,7 @@
       </w:pPr>
       <w:bookmarkStart w:id="24" w:name="_Toc415641767"/>
       <w:r>
+        <w:lastRenderedPageBreak/>
         <w:t>Bibliography</w:t>
       </w:r>
       <w:bookmarkEnd w:id="24"/>
@@ -14515,7 +14554,7 @@
 </file>
 
 <file path=customXml/itemProps2.xml><?xml version="1.0" encoding="utf-8"?>
-<ds:datastoreItem xmlns:ds="http://schemas.openxmlformats.org/officeDocument/2006/customXml" ds:itemID="{B94942A8-D7A9-47C7-91B2-485BAC78E1BE}">
+<ds:datastoreItem xmlns:ds="http://schemas.openxmlformats.org/officeDocument/2006/customXml" ds:itemID="{37AE2FE2-DB0E-44BF-823A-00CCC1205E45}">
   <ds:schemaRefs>
     <ds:schemaRef ds:uri="http://schemas.openxmlformats.org/officeDocument/2006/bibliography"/>
   </ds:schemaRefs>

</xml_diff>

<commit_message>
Updated references to doc
</commit_message>
<xml_diff>
--- a/COMP321 project part b.docx
+++ b/COMP321 project part b.docx
@@ -114,7 +114,7 @@
               </mc:Choice>
               <mc:Fallback>
                 <w:pict>
-                  <v:roundrect w14:anchorId="5DFAAE23" id="Rounded Rectangle 5" o:spid="_x0000_s1026" style="position:absolute;margin-left:0;margin-top:0;width:506.8pt;height:670.45pt;z-index:-251656192;visibility:visible;mso-wrap-style:square;mso-width-percent:920;mso-height-percent:940;mso-wrap-distance-left:9pt;mso-wrap-distance-top:0;mso-wrap-distance-right:9pt;mso-wrap-distance-bottom:0;mso-position-horizontal:center;mso-position-horizontal-relative:margin;mso-position-vertical:center;mso-position-vertical-relative:margin;mso-width-percent:920;mso-height-percent:940;mso-width-relative:page;mso-height-relative:page;v-text-anchor:top" arcsize="2269f" o:gfxdata="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" o:allowincell="f" filled="f" fillcolor="black" strokecolor="black [3213]">
+                  <v:roundrect w14:anchorId="568B9F62" id="Rounded Rectangle 5" o:spid="_x0000_s1026" style="position:absolute;margin-left:0;margin-top:0;width:506.8pt;height:670.45pt;z-index:-251656192;visibility:visible;mso-wrap-style:square;mso-width-percent:920;mso-height-percent:940;mso-wrap-distance-left:9pt;mso-wrap-distance-top:0;mso-wrap-distance-right:9pt;mso-wrap-distance-bottom:0;mso-position-horizontal:center;mso-position-horizontal-relative:margin;mso-position-vertical:center;mso-position-vertical-relative:margin;mso-width-percent:920;mso-height-percent:940;mso-width-relative:page;mso-height-relative:page;v-text-anchor:top" arcsize="2269f" o:gfxdata="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" o:allowincell="f" filled="f" fillcolor="black" strokecolor="black [3213]">
                     <w10:wrap anchorx="margin" anchory="margin"/>
                   </v:roundrect>
                 </w:pict>
@@ -209,7 +209,7 @@
               </mc:Choice>
               <mc:Fallback>
                 <w:pict>
-                  <v:roundrect w14:anchorId="477C6D28" id="Rounded Rectangle 4" o:spid="_x0000_s1026" alt="Light vertical" style="position:absolute;margin-left:0;margin-top:0;width:506.8pt;height:670.45pt;z-index:-251655168;visibility:visible;mso-wrap-style:square;mso-width-percent:920;mso-height-percent:940;mso-wrap-distance-left:9pt;mso-wrap-distance-top:0;mso-wrap-distance-right:9pt;mso-wrap-distance-bottom:0;mso-position-horizontal:center;mso-position-horizontal-relative:margin;mso-position-vertical:center;mso-position-vertical-relative:margin;mso-width-percent:920;mso-height-percent:940;mso-width-relative:page;mso-height-relative:page;v-text-anchor:top" arcsize="2269f" o:gfxdata="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" o:allowincell="f" fillcolor="#d7cfbf" stroked="f" strokecolor="#796a4f" strokeweight="1pt">
+                  <v:roundrect w14:anchorId="5020719E" id="Rounded Rectangle 4" o:spid="_x0000_s1026" alt="Light vertical" style="position:absolute;margin-left:0;margin-top:0;width:506.8pt;height:670.45pt;z-index:-251655168;visibility:visible;mso-wrap-style:square;mso-width-percent:920;mso-height-percent:940;mso-wrap-distance-left:9pt;mso-wrap-distance-top:0;mso-wrap-distance-right:9pt;mso-wrap-distance-bottom:0;mso-position-horizontal:center;mso-position-horizontal-relative:margin;mso-position-vertical:center;mso-position-vertical-relative:margin;mso-width-percent:920;mso-height-percent:940;mso-width-relative:page;mso-height-relative:page;v-text-anchor:top" arcsize="2269f" o:gfxdata="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" o:allowincell="f" fillcolor="#d7cfbf" stroked="f" strokecolor="#796a4f" strokeweight="1pt">
                     <v:fill r:id="rId9" o:title="" color2="#eeece1 [3214]" type="pattern"/>
                     <w10:wrap anchorx="margin" anchory="margin"/>
                   </v:roundrect>
@@ -4613,7 +4613,7 @@
             <w10:borderbottom type="single" width="4"/>
             <w10:borderright type="single" width="4"/>
           </v:shape>
-          <o:OLEObject Type="Embed" ProgID="Visio.Drawing.11" ShapeID="_x0000_i1025" DrawAspect="Content" ObjectID="_1489389594" r:id="rId13"/>
+          <o:OLEObject Type="Embed" ProgID="Visio.Drawing.11" ShapeID="_x0000_i1025" DrawAspect="Content" ObjectID="_1489391174" r:id="rId13"/>
         </w:object>
       </w:r>
       <w:r>
@@ -4755,7 +4755,7 @@
             <w10:borderbottom type="single" width="4"/>
             <w10:borderright type="single" width="4"/>
           </v:shape>
-          <o:OLEObject Type="Embed" ProgID="Visio.Drawing.11" ShapeID="_x0000_i1026" DrawAspect="Content" ObjectID="_1489389595" r:id="rId15"/>
+          <o:OLEObject Type="Embed" ProgID="Visio.Drawing.11" ShapeID="_x0000_i1026" DrawAspect="Content" ObjectID="_1489391175" r:id="rId15"/>
         </w:object>
       </w:r>
       <w:r>
@@ -4998,7 +4998,7 @@
             <w10:borderbottom type="single" width="4"/>
             <w10:borderright type="single" width="4"/>
           </v:shape>
-          <o:OLEObject Type="Embed" ProgID="Visio.Drawing.11" ShapeID="_x0000_i1027" DrawAspect="Content" ObjectID="_1489389596" r:id="rId17"/>
+          <o:OLEObject Type="Embed" ProgID="Visio.Drawing.11" ShapeID="_x0000_i1027" DrawAspect="Content" ObjectID="_1489391176" r:id="rId17"/>
         </w:object>
       </w:r>
       <w:r>
@@ -5107,7 +5107,39 @@
         <w:rPr>
           <w:rFonts w:asciiTheme="minorHAnsi" w:hAnsiTheme="minorHAnsi"/>
         </w:rPr>
-        <w:t>The following Use Case diagram represents six of the main functions of xTuple’s Sales module. The CRM user will be able to setup customers, create sales orders, create quotes, add prices, lookup quotes and items, and perform billing operations.</w:t>
+        <w:t>The following Use Case diagram represents six of the main functions of xTuple’s Sales module. The CRM user will be able to setup customers, create sales orders, create quotes, add prices, lookup quotes and items, and perform billing operations</w:t>
+      </w:r>
+      <w:r>
+        <w:rPr>
+          <w:rFonts w:asciiTheme="minorHAnsi" w:hAnsiTheme="minorHAnsi"/>
+        </w:rPr>
+        <w:t xml:space="preserve"> </w:t>
+      </w:r>
+      <w:r>
+        <w:rPr>
+          <w:rFonts w:asciiTheme="minorHAnsi" w:hAnsiTheme="minorHAnsi"/>
+          <w:sz w:val="22"/>
+          <w:szCs w:val="22"/>
+        </w:rPr>
+        <w:t>(“</w:t>
+      </w:r>
+      <w:r>
+        <w:rPr>
+          <w:rFonts w:asciiTheme="minorHAnsi" w:hAnsiTheme="minorHAnsi"/>
+        </w:rPr>
+        <w:t>XTuple ERP Reference Guide</w:t>
+      </w:r>
+      <w:r>
+        <w:rPr>
+          <w:rFonts w:asciiTheme="minorHAnsi" w:hAnsiTheme="minorHAnsi"/>
+        </w:rPr>
+        <w:t>”)</w:t>
+      </w:r>
+      <w:r>
+        <w:rPr>
+          <w:rFonts w:asciiTheme="minorHAnsi" w:hAnsiTheme="minorHAnsi"/>
+        </w:rPr>
+        <w:t>.</w:t>
       </w:r>
     </w:p>
     <w:p>
@@ -5132,7 +5164,7 @@
           <v:shape id="_x0000_i1028" type="#_x0000_t75" style="width:467pt;height:394.5pt" o:ole="">
             <v:imagedata r:id="rId18" o:title=""/>
           </v:shape>
-          <o:OLEObject Type="Embed" ProgID="Visio.Drawing.15" ShapeID="_x0000_i1028" DrawAspect="Content" ObjectID="_1489389597" r:id="rId19"/>
+          <o:OLEObject Type="Embed" ProgID="Visio.Drawing.15" ShapeID="_x0000_i1028" DrawAspect="Content" ObjectID="_1489391177" r:id="rId19"/>
         </w:object>
       </w:r>
     </w:p>
@@ -5160,6 +5192,26 @@
           <w:szCs w:val="22"/>
         </w:rPr>
         <w:t>Figure 5: Sales modules Use Case diagram</w:t>
+      </w:r>
+      <w:r>
+        <w:rPr>
+          <w:rFonts w:asciiTheme="minorHAnsi" w:hAnsiTheme="minorHAnsi"/>
+          <w:sz w:val="22"/>
+          <w:szCs w:val="22"/>
+        </w:rPr>
+        <w:t xml:space="preserve"> (“</w:t>
+      </w:r>
+      <w:r>
+        <w:rPr>
+          <w:rFonts w:asciiTheme="minorHAnsi" w:hAnsiTheme="minorHAnsi"/>
+        </w:rPr>
+        <w:t>XTuple ERP Reference Guide</w:t>
+      </w:r>
+      <w:r>
+        <w:rPr>
+          <w:rFonts w:asciiTheme="minorHAnsi" w:hAnsiTheme="minorHAnsi"/>
+        </w:rPr>
+        <w:t>”)</w:t>
       </w:r>
     </w:p>
     <w:p>
@@ -5209,56 +5261,48 @@
         <w:rPr>
           <w:rFonts w:asciiTheme="minorHAnsi" w:hAnsiTheme="minorHAnsi"/>
         </w:rPr>
-        <w:t>Two of the main transac</w:t>
-      </w:r>
-      <w:bookmarkStart w:id="14" w:name="_GoBack"/>
+        <w:t xml:space="preserve">Two of the main transactions will be demonstrated in this section, which extends off of section 3.0 above. </w:t>
+      </w:r>
+      <w:r>
+        <w:rPr>
+          <w:rFonts w:asciiTheme="minorHAnsi" w:hAnsiTheme="minorHAnsi"/>
+        </w:rPr>
+        <w:t xml:space="preserve">The first transaction, </w:t>
+      </w:r>
+      <w:r>
+        <w:rPr>
+          <w:rFonts w:asciiTheme="minorHAnsi" w:hAnsiTheme="minorHAnsi"/>
+        </w:rPr>
+        <w:t xml:space="preserve">is </w:t>
+      </w:r>
+      <w:r>
+        <w:rPr>
+          <w:rFonts w:asciiTheme="minorHAnsi" w:hAnsiTheme="minorHAnsi"/>
+        </w:rPr>
+        <w:t>making a sale</w:t>
+      </w:r>
+      <w:r>
+        <w:rPr>
+          <w:rFonts w:asciiTheme="minorHAnsi" w:hAnsiTheme="minorHAnsi"/>
+        </w:rPr>
+        <w:t>, and the second transaction is incident management.</w:t>
+      </w:r>
+      <w:r>
+        <w:rPr>
+          <w:rFonts w:asciiTheme="minorHAnsi" w:hAnsiTheme="minorHAnsi"/>
+        </w:rPr>
+        <w:t xml:space="preserve"> </w:t>
+      </w:r>
+    </w:p>
+    <w:p>
+      <w:pPr>
+        <w:pStyle w:val="Heading2"/>
+      </w:pPr>
+      <w:bookmarkStart w:id="14" w:name="_Toc415611403"/>
+      <w:r>
+        <w:t>Making a Sale</w:t>
+      </w:r>
       <w:bookmarkEnd w:id="14"/>
-      <w:r>
-        <w:rPr>
-          <w:rFonts w:asciiTheme="minorHAnsi" w:hAnsiTheme="minorHAnsi"/>
-        </w:rPr>
-        <w:t xml:space="preserve">tions will be demonstrated in this section, which extends off of section 3.0 above. </w:t>
-      </w:r>
-      <w:r>
-        <w:rPr>
-          <w:rFonts w:asciiTheme="minorHAnsi" w:hAnsiTheme="minorHAnsi"/>
-        </w:rPr>
-        <w:t xml:space="preserve">The first transaction, </w:t>
-      </w:r>
-      <w:r>
-        <w:rPr>
-          <w:rFonts w:asciiTheme="minorHAnsi" w:hAnsiTheme="minorHAnsi"/>
-        </w:rPr>
-        <w:t xml:space="preserve">is </w:t>
-      </w:r>
-      <w:r>
-        <w:rPr>
-          <w:rFonts w:asciiTheme="minorHAnsi" w:hAnsiTheme="minorHAnsi"/>
-        </w:rPr>
-        <w:t>making a sale</w:t>
-      </w:r>
-      <w:r>
-        <w:rPr>
-          <w:rFonts w:asciiTheme="minorHAnsi" w:hAnsiTheme="minorHAnsi"/>
-        </w:rPr>
-        <w:t>, and the second transaction is incident management.</w:t>
-      </w:r>
-      <w:r>
-        <w:rPr>
-          <w:rFonts w:asciiTheme="minorHAnsi" w:hAnsiTheme="minorHAnsi"/>
-        </w:rPr>
-        <w:t xml:space="preserve"> </w:t>
-      </w:r>
-    </w:p>
-    <w:p>
-      <w:pPr>
-        <w:pStyle w:val="Heading2"/>
-      </w:pPr>
-      <w:bookmarkStart w:id="15" w:name="_Toc415611403"/>
-      <w:r>
-        <w:t>Making a Sale</w:t>
-      </w:r>
-      <w:bookmarkEnd w:id="15"/>
     </w:p>
     <w:p/>
     <w:p>
@@ -5625,7 +5669,43 @@
         <w:rPr>
           <w:rFonts w:asciiTheme="minorHAnsi" w:hAnsiTheme="minorHAnsi"/>
         </w:rPr>
-        <w:t>Tom prints the generated invoice (WebPortalDemoGuide)</w:t>
+        <w:t xml:space="preserve">Tom prints the generated invoice </w:t>
+      </w:r>
+      <w:r>
+        <w:rPr>
+          <w:rFonts w:asciiTheme="minorHAnsi" w:hAnsiTheme="minorHAnsi"/>
+        </w:rPr>
+        <w:t>(</w:t>
+      </w:r>
+      <w:r>
+        <w:rPr>
+          <w:rFonts w:asciiTheme="minorHAnsi" w:hAnsiTheme="minorHAnsi"/>
+        </w:rPr>
+        <w:t>“</w:t>
+      </w:r>
+      <w:r>
+        <w:rPr>
+          <w:rFonts w:asciiTheme="minorHAnsi" w:hAnsiTheme="minorHAnsi"/>
+        </w:rPr>
+        <w:t>XTuple Web Portal Demo Guide</w:t>
+      </w:r>
+      <w:r>
+        <w:rPr>
+          <w:rFonts w:asciiTheme="minorHAnsi" w:hAnsiTheme="minorHAnsi"/>
+        </w:rPr>
+        <w:t>”</w:t>
+      </w:r>
+      <w:r>
+        <w:rPr>
+          <w:rFonts w:asciiTheme="minorHAnsi" w:hAnsiTheme="minorHAnsi"/>
+        </w:rPr>
+        <w:t>)</w:t>
+      </w:r>
+      <w:r>
+        <w:rPr>
+          <w:rFonts w:asciiTheme="minorHAnsi" w:hAnsiTheme="minorHAnsi"/>
+        </w:rPr>
+        <w:t>.</w:t>
       </w:r>
     </w:p>
     <w:p>
@@ -6000,7 +6080,7 @@
           <w:numId w:val="10"/>
         </w:numPr>
       </w:pPr>
-      <w:bookmarkStart w:id="16" w:name="_Toc415641759"/>
+      <w:bookmarkStart w:id="15" w:name="_Toc415641759"/>
       <w:r>
         <w:lastRenderedPageBreak/>
         <w:t>C</w:t>
@@ -6008,7 +6088,7 @@
       <w:r>
         <w:t>apabilities and Benefits</w:t>
       </w:r>
-      <w:bookmarkEnd w:id="16"/>
+      <w:bookmarkEnd w:id="15"/>
     </w:p>
     <w:p/>
     <w:p>
@@ -6036,11 +6116,11 @@
         <w:pStyle w:val="Heading2"/>
         <w:spacing w:before="0"/>
       </w:pPr>
-      <w:bookmarkStart w:id="17" w:name="_Toc415641760"/>
+      <w:bookmarkStart w:id="16" w:name="_Toc415641760"/>
       <w:r>
         <w:t>Capabilities:</w:t>
       </w:r>
-      <w:bookmarkEnd w:id="17"/>
+      <w:bookmarkEnd w:id="16"/>
     </w:p>
     <w:p>
       <w:pPr>
@@ -6138,11 +6218,11 @@
         <w:pStyle w:val="Heading2"/>
         <w:spacing w:before="0"/>
       </w:pPr>
-      <w:bookmarkStart w:id="18" w:name="_Toc415641761"/>
+      <w:bookmarkStart w:id="17" w:name="_Toc415641761"/>
       <w:r>
         <w:t>Benefits:</w:t>
       </w:r>
-      <w:bookmarkEnd w:id="18"/>
+      <w:bookmarkEnd w:id="17"/>
     </w:p>
     <w:p>
       <w:pPr>
@@ -6246,12 +6326,12 @@
         </w:numPr>
         <w:spacing w:before="0"/>
       </w:pPr>
-      <w:bookmarkStart w:id="19" w:name="_Toc415641762"/>
+      <w:bookmarkStart w:id="18" w:name="_Toc415641762"/>
       <w:r>
         <w:lastRenderedPageBreak/>
         <w:t>Customization and ERP Integration</w:t>
       </w:r>
-      <w:bookmarkEnd w:id="19"/>
+      <w:bookmarkEnd w:id="18"/>
     </w:p>
     <w:p/>
     <w:p>
@@ -6259,11 +6339,11 @@
         <w:pStyle w:val="Heading2"/>
         <w:spacing w:before="0"/>
       </w:pPr>
-      <w:bookmarkStart w:id="20" w:name="_Toc415641763"/>
+      <w:bookmarkStart w:id="19" w:name="_Toc415641763"/>
       <w:r>
         <w:t>Customization</w:t>
       </w:r>
-      <w:bookmarkEnd w:id="20"/>
+      <w:bookmarkEnd w:id="19"/>
     </w:p>
     <w:p>
       <w:pPr>
@@ -6380,11 +6460,11 @@
         <w:pStyle w:val="Heading2"/>
         <w:spacing w:before="0"/>
       </w:pPr>
-      <w:bookmarkStart w:id="21" w:name="_Toc415641764"/>
+      <w:bookmarkStart w:id="20" w:name="_Toc415641764"/>
       <w:r>
         <w:t>ERP Integration</w:t>
       </w:r>
-      <w:bookmarkEnd w:id="21"/>
+      <w:bookmarkEnd w:id="20"/>
     </w:p>
     <w:p>
       <w:pPr>
@@ -6438,11 +6518,11 @@
         <w:pStyle w:val="Heading2"/>
         <w:spacing w:before="0"/>
       </w:pPr>
-      <w:bookmarkStart w:id="22" w:name="_Toc415641765"/>
+      <w:bookmarkStart w:id="21" w:name="_Toc415641765"/>
       <w:r>
         <w:t>Technical issues on implementation</w:t>
       </w:r>
-      <w:bookmarkEnd w:id="22"/>
+      <w:bookmarkEnd w:id="21"/>
     </w:p>
     <w:p>
       <w:pPr>
@@ -6503,12 +6583,12 @@
           <w:numId w:val="10"/>
         </w:numPr>
       </w:pPr>
-      <w:bookmarkStart w:id="23" w:name="_Toc415641766"/>
+      <w:bookmarkStart w:id="22" w:name="_Toc415641766"/>
       <w:r>
         <w:lastRenderedPageBreak/>
         <w:t>Additional CRM Applications</w:t>
       </w:r>
-      <w:bookmarkEnd w:id="23"/>
+      <w:bookmarkEnd w:id="22"/>
     </w:p>
     <w:p/>
     <w:p>
@@ -6576,12 +6656,6 @@
           <w:rFonts w:asciiTheme="minorHAnsi" w:hAnsiTheme="minorHAnsi"/>
         </w:rPr>
       </w:pPr>
-      <w:r>
-        <w:rPr>
-          <w:rFonts w:asciiTheme="minorHAnsi" w:hAnsiTheme="minorHAnsi"/>
-        </w:rPr>
-        <w:t>The company has a platform for app development of its products. It allows developers (employees or even customers) to create any personalized app and exchange it on the marketplace. The information is integrated through the products and can be accessed through apps on mobile devices.</w:t>
-      </w:r>
     </w:p>
     <w:p>
       <w:pPr>
@@ -6595,7 +6669,7 @@
         <w:rPr>
           <w:rFonts w:asciiTheme="minorHAnsi" w:hAnsiTheme="minorHAnsi"/>
         </w:rPr>
-        <w:t>Pricing for products ranges according to the category of user: group, professional, enterprise or unlimited. Some solutions have another category names, but they are generally divided into three: standard, pro and business. All licenses are billed annually and require an annual contract as well.</w:t>
+        <w:t>The company has a platform for app development of its products. It allows developers (employees or even customers) to create any personalized app and exchange it on the marketplace. The information is integrated through the products and can be accessed through apps on mobile devices.</w:t>
       </w:r>
     </w:p>
     <w:p>
@@ -6610,7 +6684,54 @@
     <w:p>
       <w:pPr>
         <w:pStyle w:val="ListParagraph"/>
-        <w:ind w:left="1440"/>
+        <w:jc w:val="both"/>
+        <w:rPr>
+          <w:rFonts w:asciiTheme="minorHAnsi" w:hAnsiTheme="minorHAnsi"/>
+        </w:rPr>
+      </w:pPr>
+      <w:r>
+        <w:rPr>
+          <w:rFonts w:asciiTheme="minorHAnsi" w:hAnsiTheme="minorHAnsi"/>
+        </w:rPr>
+        <w:t>Pricing for products ranges according to the category of user: group, professional, enterprise or unlimited. Some solutions have another category names, but they are generally divided into three: standard, pro and business. All licenses are billed annually and require an annual contract as well.</w:t>
+      </w:r>
+    </w:p>
+    <w:p>
+      <w:pPr>
+        <w:pStyle w:val="ListParagraph"/>
+        <w:jc w:val="both"/>
+        <w:rPr>
+          <w:rFonts w:asciiTheme="minorHAnsi" w:hAnsiTheme="minorHAnsi"/>
+        </w:rPr>
+      </w:pPr>
+    </w:p>
+    <w:p>
+      <w:pPr>
+        <w:pStyle w:val="ListParagraph"/>
+        <w:jc w:val="both"/>
+        <w:rPr>
+          <w:rFonts w:asciiTheme="minorHAnsi" w:hAnsiTheme="minorHAnsi"/>
+        </w:rPr>
+      </w:pPr>
+      <w:r>
+        <w:rPr>
+          <w:rFonts w:asciiTheme="minorHAnsi" w:hAnsiTheme="minorHAnsi"/>
+        </w:rPr>
+        <w:t>The following are references for Salesforce:</w:t>
+      </w:r>
+    </w:p>
+    <w:p>
+      <w:pPr>
+        <w:pStyle w:val="ListParagraph"/>
+        <w:jc w:val="both"/>
+        <w:rPr>
+          <w:rFonts w:asciiTheme="minorHAnsi" w:hAnsiTheme="minorHAnsi"/>
+        </w:rPr>
+      </w:pPr>
+    </w:p>
+    <w:p>
+      <w:pPr>
+        <w:ind w:left="720"/>
         <w:rPr>
           <w:rFonts w:asciiTheme="minorHAnsi" w:hAnsiTheme="minorHAnsi"/>
         </w:rPr>
@@ -6633,11 +6754,21 @@
         <w:rPr>
           <w:rFonts w:asciiTheme="minorHAnsi" w:hAnsiTheme="minorHAnsi"/>
         </w:rPr>
-        <w:t>. Salesforce, n.d. Web. 30 Mar. 2015. &lt;http://www.salesforce.com/ca/products/&gt;.</w:t>
-      </w:r>
-    </w:p>
-    <w:p>
-      <w:pPr>
+        <w:t>. Salesforce, n.d. Web. 30 Mar. 2015. &lt;</w:t>
+      </w:r>
+      <w:hyperlink r:id="rId25" w:history="1">
+        <w:r>
+          <w:rPr>
+            <w:rStyle w:val="Hyperlink"/>
+            <w:rFonts w:asciiTheme="minorHAnsi" w:hAnsiTheme="minorHAnsi"/>
+          </w:rPr>
+          <w:t>http://www.salesforce.com/ca/products/&gt;.</w:t>
+        </w:r>
+      </w:hyperlink>
+    </w:p>
+    <w:p>
+      <w:pPr>
+        <w:ind w:left="720"/>
         <w:rPr>
           <w:rFonts w:asciiTheme="minorHAnsi" w:hAnsiTheme="minorHAnsi"/>
           <w:lang w:val="pt-BR"/>
@@ -6669,7 +6800,24 @@
           <w:rFonts w:asciiTheme="minorHAnsi" w:hAnsiTheme="minorHAnsi"/>
           <w:lang w:val="pt-BR"/>
         </w:rPr>
-        <w:t>Capterra, n.d. Web. 30 Mar. 2015. &lt;http://www.capterra.com/customer-relationship-management-software/spotlight/61368/Salesforce/Salesforce%20com&gt;.</w:t>
+        <w:t>Capterra, n.d. Web. 30 Mar. 2015. &lt;</w:t>
+      </w:r>
+      <w:hyperlink r:id="rId26" w:history="1">
+        <w:r>
+          <w:rPr>
+            <w:rStyle w:val="Hyperlink"/>
+            <w:rFonts w:asciiTheme="minorHAnsi" w:hAnsiTheme="minorHAnsi"/>
+            <w:lang w:val="pt-BR"/>
+          </w:rPr>
+          <w:t>http://www.capterra.com/customer-relationship-management-software/spotlight/61368/Salesforce/Salesforce%20com</w:t>
+        </w:r>
+      </w:hyperlink>
+      <w:r>
+        <w:rPr>
+          <w:rFonts w:asciiTheme="minorHAnsi" w:hAnsiTheme="minorHAnsi"/>
+          <w:lang w:val="pt-BR"/>
+        </w:rPr>
+        <w:t>&gt;.</w:t>
       </w:r>
     </w:p>
     <w:p>
@@ -6748,12 +6896,6 @@
           <w:rFonts w:asciiTheme="minorHAnsi" w:hAnsiTheme="minorHAnsi"/>
         </w:rPr>
       </w:pPr>
-      <w:r>
-        <w:rPr>
-          <w:rFonts w:asciiTheme="minorHAnsi" w:hAnsiTheme="minorHAnsi"/>
-        </w:rPr>
-        <w:t>For Customer Service, there are solutions such as case management prioritized by KPI and Social Listening, which enables monitoring of products, brands and campaigns based on media channels like Facebook or Twitter. Another basic features for S&amp;M are campaign management, process automation and product families.</w:t>
-      </w:r>
     </w:p>
     <w:p>
       <w:pPr>
@@ -6768,7 +6910,7 @@
         <w:rPr>
           <w:rFonts w:asciiTheme="minorHAnsi" w:hAnsiTheme="minorHAnsi"/>
         </w:rPr>
-        <w:t>Pricing is defined selecting one of four functional areas (Sales, Service, Marketing or Social) and the type of license (Professional or Enterprise). The final price depends on how many months and users will be using it.</w:t>
+        <w:t>For Customer Service, there are solutions such as case management prioritized by KPI and Social Listening, which enables monitoring of products, brands and campaigns based on media channels like Facebook or Twitter. Another basic features for S&amp;M are campaign management, process automation and product families.</w:t>
       </w:r>
     </w:p>
     <w:p>
@@ -6780,6 +6922,13 @@
           <w:rFonts w:asciiTheme="minorHAnsi" w:hAnsiTheme="minorHAnsi"/>
         </w:rPr>
       </w:pPr>
+      <w:r>
+        <w:rPr>
+          <w:rFonts w:asciiTheme="minorHAnsi" w:hAnsiTheme="minorHAnsi"/>
+        </w:rPr>
+        <w:lastRenderedPageBreak/>
+        <w:t>Pricing is defined selecting one of four functional areas (Sales, Service, Marketing or Social) and the type of license (Professional or Enterprise). The final price depends on how many months and users will be using it.</w:t>
+      </w:r>
     </w:p>
     <w:p>
       <w:pPr>
@@ -6790,18 +6939,24 @@
           <w:rFonts w:asciiTheme="minorHAnsi" w:hAnsiTheme="minorHAnsi"/>
         </w:rPr>
       </w:pPr>
-      <w:r>
-        <w:rPr>
-          <w:rFonts w:asciiTheme="minorHAnsi" w:hAnsiTheme="minorHAnsi"/>
-        </w:rPr>
-        <w:lastRenderedPageBreak/>
-        <w:t xml:space="preserve">"Win and Retain Customers." </w:t>
-      </w:r>
-      <w:r>
-        <w:rPr>
-          <w:rFonts w:asciiTheme="minorHAnsi" w:hAnsiTheme="minorHAnsi"/>
-          <w:i/>
-          <w:iCs/>
+    </w:p>
+    <w:p>
+      <w:pPr>
+        <w:pStyle w:val="ListParagraph"/>
+        <w:jc w:val="both"/>
+        <w:rPr>
+          <w:rFonts w:asciiTheme="minorHAnsi" w:hAnsiTheme="minorHAnsi"/>
+        </w:rPr>
+      </w:pPr>
+      <w:r>
+        <w:rPr>
+          <w:rFonts w:asciiTheme="minorHAnsi" w:hAnsiTheme="minorHAnsi"/>
+        </w:rPr>
+        <w:t xml:space="preserve">The following are references for </w:t>
+      </w:r>
+      <w:r>
+        <w:rPr>
+          <w:rFonts w:asciiTheme="minorHAnsi" w:hAnsiTheme="minorHAnsi"/>
         </w:rPr>
         <w:t>Microsoft Dynamics</w:t>
       </w:r>
@@ -6809,20 +6964,7 @@
         <w:rPr>
           <w:rFonts w:asciiTheme="minorHAnsi" w:hAnsiTheme="minorHAnsi"/>
         </w:rPr>
-        <w:t xml:space="preserve">. </w:t>
-      </w:r>
-      <w:r>
-        <w:rPr>
-          <w:rFonts w:asciiTheme="minorHAnsi" w:hAnsiTheme="minorHAnsi"/>
-          <w:lang w:val="pt-BR"/>
-        </w:rPr>
-        <w:t xml:space="preserve">Microsoft, n.d. Web. 30 Mar. 2015. </w:t>
-      </w:r>
-      <w:r>
-        <w:rPr>
-          <w:rFonts w:asciiTheme="minorHAnsi" w:hAnsiTheme="minorHAnsi"/>
-        </w:rPr>
-        <w:t>&lt;http://www.microsoft.com/en-us/dynamics/crm.aspx&gt;.</w:t>
+        <w:t>:</w:t>
       </w:r>
     </w:p>
     <w:p>
@@ -6837,18 +6979,18 @@
     </w:p>
     <w:p>
       <w:pPr>
-        <w:ind w:firstLine="630"/>
+        <w:pStyle w:val="ListParagraph"/>
+        <w:ind w:left="630"/>
         <w:jc w:val="both"/>
         <w:rPr>
           <w:rFonts w:asciiTheme="minorHAnsi" w:hAnsiTheme="minorHAnsi"/>
-          <w:lang w:val="pt-BR"/>
-        </w:rPr>
-      </w:pPr>
-      <w:r>
-        <w:rPr>
-          <w:rFonts w:asciiTheme="minorHAnsi" w:hAnsiTheme="minorHAnsi"/>
-        </w:rPr>
-        <w:t xml:space="preserve">"Browser Compatibility with Microsoft Dynamics CRM 2011." </w:t>
+        </w:rPr>
+      </w:pPr>
+      <w:r>
+        <w:rPr>
+          <w:rFonts w:asciiTheme="minorHAnsi" w:hAnsiTheme="minorHAnsi"/>
+        </w:rPr>
+        <w:t xml:space="preserve">"Win and Retain Customers." </w:t>
       </w:r>
       <w:r>
         <w:rPr>
@@ -6856,6 +6998,74 @@
           <w:i/>
           <w:iCs/>
         </w:rPr>
+        <w:t>Microsoft Dynamics</w:t>
+      </w:r>
+      <w:r>
+        <w:rPr>
+          <w:rFonts w:asciiTheme="minorHAnsi" w:hAnsiTheme="minorHAnsi"/>
+        </w:rPr>
+        <w:t xml:space="preserve">. </w:t>
+      </w:r>
+      <w:r>
+        <w:rPr>
+          <w:rFonts w:asciiTheme="minorHAnsi" w:hAnsiTheme="minorHAnsi"/>
+          <w:lang w:val="pt-BR"/>
+        </w:rPr>
+        <w:t xml:space="preserve">Microsoft, n.d. Web. 30 Mar. 2015. </w:t>
+      </w:r>
+      <w:r>
+        <w:rPr>
+          <w:rFonts w:asciiTheme="minorHAnsi" w:hAnsiTheme="minorHAnsi"/>
+        </w:rPr>
+        <w:t>&lt;</w:t>
+      </w:r>
+      <w:hyperlink r:id="rId27" w:history="1">
+        <w:r>
+          <w:rPr>
+            <w:rStyle w:val="Hyperlink"/>
+            <w:rFonts w:asciiTheme="minorHAnsi" w:hAnsiTheme="minorHAnsi"/>
+          </w:rPr>
+          <w:t>http://www.microsoft.com/en-us/dynamics/crm.aspx</w:t>
+        </w:r>
+      </w:hyperlink>
+      <w:r>
+        <w:rPr>
+          <w:rFonts w:asciiTheme="minorHAnsi" w:hAnsiTheme="minorHAnsi"/>
+        </w:rPr>
+        <w:t>&gt;.</w:t>
+      </w:r>
+    </w:p>
+    <w:p>
+      <w:pPr>
+        <w:pStyle w:val="ListParagraph"/>
+        <w:ind w:left="630"/>
+        <w:jc w:val="both"/>
+        <w:rPr>
+          <w:rFonts w:asciiTheme="minorHAnsi" w:hAnsiTheme="minorHAnsi"/>
+        </w:rPr>
+      </w:pPr>
+    </w:p>
+    <w:p>
+      <w:pPr>
+        <w:ind w:left="630"/>
+        <w:jc w:val="both"/>
+        <w:rPr>
+          <w:rFonts w:asciiTheme="minorHAnsi" w:hAnsiTheme="minorHAnsi"/>
+          <w:lang w:val="pt-BR"/>
+        </w:rPr>
+      </w:pPr>
+      <w:r>
+        <w:rPr>
+          <w:rFonts w:asciiTheme="minorHAnsi" w:hAnsiTheme="minorHAnsi"/>
+        </w:rPr>
+        <w:t xml:space="preserve">"Browser Compatibility with Microsoft Dynamics CRM 2011." </w:t>
+      </w:r>
+      <w:r>
+        <w:rPr>
+          <w:rFonts w:asciiTheme="minorHAnsi" w:hAnsiTheme="minorHAnsi"/>
+          <w:i/>
+          <w:iCs/>
+        </w:rPr>
         <w:t>Browser Compatibility with Microsoft Dynamics CRM 2011</w:t>
       </w:r>
       <w:r>
@@ -6869,7 +7079,24 @@
           <w:rFonts w:asciiTheme="minorHAnsi" w:hAnsiTheme="minorHAnsi"/>
           <w:lang w:val="pt-BR"/>
         </w:rPr>
-        <w:t>Microsoft, 20 Nov. 2014. Web. 30 Mar. 2015. &lt;http://support.microsoft.com/en-ca/kb/2784954&gt;.</w:t>
+        <w:t>Microsoft, 20 Nov. 2014. Web. 30 Mar. 2015. &lt;</w:t>
+      </w:r>
+      <w:hyperlink r:id="rId28" w:history="1">
+        <w:r>
+          <w:rPr>
+            <w:rStyle w:val="Hyperlink"/>
+            <w:rFonts w:asciiTheme="minorHAnsi" w:hAnsiTheme="minorHAnsi"/>
+            <w:lang w:val="pt-BR"/>
+          </w:rPr>
+          <w:t>http://support.microsoft.com/en-ca/kb/2784954</w:t>
+        </w:r>
+      </w:hyperlink>
+      <w:r>
+        <w:rPr>
+          <w:rFonts w:asciiTheme="minorHAnsi" w:hAnsiTheme="minorHAnsi"/>
+          <w:lang w:val="pt-BR"/>
+        </w:rPr>
+        <w:t>&gt;.</w:t>
       </w:r>
     </w:p>
     <w:p>
@@ -7020,6 +7247,42 @@
     <w:p>
       <w:pPr>
         <w:pStyle w:val="ListParagraph"/>
+        <w:jc w:val="both"/>
+        <w:rPr>
+          <w:rFonts w:asciiTheme="minorHAnsi" w:hAnsiTheme="minorHAnsi"/>
+        </w:rPr>
+      </w:pPr>
+      <w:r>
+        <w:rPr>
+          <w:rFonts w:asciiTheme="minorHAnsi" w:hAnsiTheme="minorHAnsi"/>
+        </w:rPr>
+        <w:t>The following are references for</w:t>
+      </w:r>
+      <w:r>
+        <w:rPr>
+          <w:rFonts w:asciiTheme="minorHAnsi" w:hAnsiTheme="minorHAnsi"/>
+        </w:rPr>
+        <w:t xml:space="preserve"> Zoho</w:t>
+      </w:r>
+      <w:r>
+        <w:rPr>
+          <w:rFonts w:asciiTheme="minorHAnsi" w:hAnsiTheme="minorHAnsi"/>
+        </w:rPr>
+        <w:t>:</w:t>
+      </w:r>
+    </w:p>
+    <w:p>
+      <w:pPr>
+        <w:pStyle w:val="ListParagraph"/>
+        <w:ind w:left="630"/>
+        <w:rPr>
+          <w:rFonts w:asciiTheme="minorHAnsi" w:hAnsiTheme="minorHAnsi"/>
+        </w:rPr>
+      </w:pPr>
+    </w:p>
+    <w:p>
+      <w:pPr>
+        <w:pStyle w:val="ListParagraph"/>
         <w:ind w:left="630"/>
         <w:rPr>
           <w:rFonts w:asciiTheme="minorHAnsi" w:hAnsiTheme="minorHAnsi"/>
@@ -7110,12 +7373,6 @@
           <w:rFonts w:asciiTheme="minorHAnsi" w:hAnsiTheme="minorHAnsi"/>
         </w:rPr>
       </w:pPr>
-      <w:r>
-        <w:rPr>
-          <w:rFonts w:asciiTheme="minorHAnsi" w:hAnsiTheme="minorHAnsi"/>
-        </w:rPr>
-        <w:t xml:space="preserve">Nowadays the licenses are Professional, Enterprise and Ultimate. They differ from some features and storage space. All of them need a minimum annual subscription. Another version, a no longer upgraded Community Edition, is free and supported by the developer’s community. </w:t>
-      </w:r>
     </w:p>
     <w:p>
       <w:pPr>
@@ -7129,7 +7386,14 @@
         <w:rPr>
           <w:rFonts w:asciiTheme="minorHAnsi" w:hAnsiTheme="minorHAnsi"/>
         </w:rPr>
-        <w:t>There is a marketplace where users can purchase and download add-ons created by developers. In case of the Community edition, add-ons are provided only by a GitHub repository.</w:t>
+        <w:t xml:space="preserve">Nowadays the licenses are Professional, Enterprise and Ultimate. They differ from some features and storage space. All of them need a minimum annual subscription. Another </w:t>
+      </w:r>
+      <w:r>
+        <w:rPr>
+          <w:rFonts w:asciiTheme="minorHAnsi" w:hAnsiTheme="minorHAnsi"/>
+        </w:rPr>
+        <w:lastRenderedPageBreak/>
+        <w:t xml:space="preserve">version, a no longer upgraded Community Edition, is free and supported by the developer’s community. </w:t>
       </w:r>
     </w:p>
     <w:p>
@@ -7147,21 +7411,13 @@
         <w:ind w:left="630"/>
         <w:rPr>
           <w:rFonts w:asciiTheme="minorHAnsi" w:hAnsiTheme="minorHAnsi"/>
-          <w:lang w:val="pt-BR"/>
-        </w:rPr>
-      </w:pPr>
-      <w:r>
-        <w:rPr>
-          <w:rFonts w:asciiTheme="minorHAnsi" w:hAnsiTheme="minorHAnsi"/>
-        </w:rPr>
-        <w:t xml:space="preserve">"CRM Software Package." CRM Software Packages and Pricing. </w:t>
-      </w:r>
-      <w:r>
-        <w:rPr>
-          <w:rFonts w:asciiTheme="minorHAnsi" w:hAnsiTheme="minorHAnsi"/>
-          <w:lang w:val="pt-BR"/>
-        </w:rPr>
-        <w:t>SugarCRM, n.d. Web. 30 Mar. 2015.</w:t>
+        </w:rPr>
+      </w:pPr>
+      <w:r>
+        <w:rPr>
+          <w:rFonts w:asciiTheme="minorHAnsi" w:hAnsiTheme="minorHAnsi"/>
+        </w:rPr>
+        <w:t>There is a marketplace where users can purchase and download add-ons created by developers. In case of the Community edition, add-ons are provided only by a GitHub repository.</w:t>
       </w:r>
     </w:p>
     <w:p>
@@ -7170,9 +7426,35 @@
         <w:ind w:left="630"/>
         <w:rPr>
           <w:rFonts w:asciiTheme="minorHAnsi" w:hAnsiTheme="minorHAnsi"/>
-          <w:lang w:val="pt-BR"/>
-        </w:rPr>
-      </w:pPr>
+        </w:rPr>
+      </w:pPr>
+    </w:p>
+    <w:p>
+      <w:pPr>
+        <w:pStyle w:val="ListParagraph"/>
+        <w:jc w:val="both"/>
+        <w:rPr>
+          <w:rFonts w:asciiTheme="minorHAnsi" w:hAnsiTheme="minorHAnsi"/>
+        </w:rPr>
+      </w:pPr>
+      <w:r>
+        <w:rPr>
+          <w:rFonts w:asciiTheme="minorHAnsi" w:hAnsiTheme="minorHAnsi"/>
+        </w:rPr>
+        <w:t>The following are references for S</w:t>
+      </w:r>
+      <w:r>
+        <w:rPr>
+          <w:rFonts w:asciiTheme="minorHAnsi" w:hAnsiTheme="minorHAnsi"/>
+        </w:rPr>
+        <w:t>ugarCRM</w:t>
+      </w:r>
+      <w:r>
+        <w:rPr>
+          <w:rFonts w:asciiTheme="minorHAnsi" w:hAnsiTheme="minorHAnsi"/>
+        </w:rPr>
+        <w:t>:</w:t>
+      </w:r>
     </w:p>
     <w:p>
       <w:pPr>
@@ -7180,16 +7462,84 @@
         <w:ind w:left="630"/>
         <w:rPr>
           <w:rFonts w:asciiTheme="minorHAnsi" w:hAnsiTheme="minorHAnsi"/>
+        </w:rPr>
+      </w:pPr>
+    </w:p>
+    <w:p>
+      <w:pPr>
+        <w:pStyle w:val="ListParagraph"/>
+        <w:ind w:left="630"/>
+        <w:rPr>
+          <w:rFonts w:asciiTheme="minorHAnsi" w:hAnsiTheme="minorHAnsi"/>
           <w:lang w:val="pt-BR"/>
         </w:rPr>
       </w:pPr>
       <w:r>
         <w:rPr>
           <w:rFonts w:asciiTheme="minorHAnsi" w:hAnsiTheme="minorHAnsi"/>
+        </w:rPr>
+        <w:t xml:space="preserve">"CRM Software Package." CRM Software Packages and Pricing. </w:t>
+      </w:r>
+      <w:r>
+        <w:rPr>
+          <w:rFonts w:asciiTheme="minorHAnsi" w:hAnsiTheme="minorHAnsi"/>
           <w:lang w:val="pt-BR"/>
         </w:rPr>
-        <w:lastRenderedPageBreak/>
-        <w:t>https://sugarcrm-online.s3.amazonaws.com/products/datasheets/editions-comparison-chart.pdf</w:t>
+        <w:t>SugarCRM, n.d. Web. 30 Mar. 2015.</w:t>
+      </w:r>
+    </w:p>
+    <w:p>
+      <w:pPr>
+        <w:pStyle w:val="ListParagraph"/>
+        <w:ind w:left="630"/>
+        <w:rPr>
+          <w:rFonts w:asciiTheme="minorHAnsi" w:hAnsiTheme="minorHAnsi"/>
+          <w:lang w:val="pt-BR"/>
+        </w:rPr>
+      </w:pPr>
+    </w:p>
+    <w:p>
+      <w:pPr>
+        <w:pStyle w:val="ListParagraph"/>
+        <w:ind w:left="630"/>
+        <w:rPr>
+          <w:rFonts w:asciiTheme="minorHAnsi" w:hAnsiTheme="minorHAnsi"/>
+        </w:rPr>
+      </w:pPr>
+      <w:r>
+        <w:rPr>
+          <w:rFonts w:asciiTheme="minorHAnsi" w:hAnsiTheme="minorHAnsi"/>
+        </w:rPr>
+        <w:t xml:space="preserve">"Editions Comparisons." </w:t>
+      </w:r>
+      <w:r>
+        <w:rPr>
+          <w:rFonts w:asciiTheme="minorHAnsi" w:hAnsiTheme="minorHAnsi"/>
+          <w:i/>
+          <w:iCs/>
+        </w:rPr>
+        <w:t>SugarCRM</w:t>
+      </w:r>
+      <w:r>
+        <w:rPr>
+          <w:rFonts w:asciiTheme="minorHAnsi" w:hAnsiTheme="minorHAnsi"/>
+        </w:rPr>
+        <w:t>. Web. 1 Apr. 2015. &lt;</w:t>
+      </w:r>
+      <w:hyperlink r:id="rId29" w:history="1">
+        <w:r>
+          <w:rPr>
+            <w:rStyle w:val="Hyperlink"/>
+            <w:rFonts w:asciiTheme="minorHAnsi" w:hAnsiTheme="minorHAnsi"/>
+          </w:rPr>
+          <w:t>https://sugarcrm-online.s3.amazonaws.com/products/datasheets/editions-comparison-chart.pdf</w:t>
+        </w:r>
+      </w:hyperlink>
+      <w:r>
+        <w:rPr>
+          <w:rFonts w:asciiTheme="minorHAnsi" w:hAnsiTheme="minorHAnsi"/>
+        </w:rPr>
+        <w:t>&gt;.</w:t>
       </w:r>
     </w:p>
     <w:p>
@@ -7351,7 +7701,42 @@
     <w:p>
       <w:pPr>
         <w:pStyle w:val="ListParagraph"/>
-        <w:ind w:left="1440"/>
+        <w:jc w:val="both"/>
+        <w:rPr>
+          <w:rFonts w:asciiTheme="minorHAnsi" w:hAnsiTheme="minorHAnsi"/>
+        </w:rPr>
+      </w:pPr>
+      <w:r>
+        <w:rPr>
+          <w:rFonts w:asciiTheme="minorHAnsi" w:hAnsiTheme="minorHAnsi"/>
+        </w:rPr>
+        <w:t xml:space="preserve">The following are references for </w:t>
+      </w:r>
+      <w:r>
+        <w:rPr>
+          <w:rFonts w:asciiTheme="minorHAnsi" w:hAnsiTheme="minorHAnsi"/>
+        </w:rPr>
+        <w:t>Maximizer CRM</w:t>
+      </w:r>
+      <w:r>
+        <w:rPr>
+          <w:rFonts w:asciiTheme="minorHAnsi" w:hAnsiTheme="minorHAnsi"/>
+        </w:rPr>
+        <w:t>:</w:t>
+      </w:r>
+    </w:p>
+    <w:p>
+      <w:pPr>
+        <w:pStyle w:val="ListParagraph"/>
+        <w:ind w:left="630"/>
+        <w:rPr>
+          <w:rFonts w:asciiTheme="minorHAnsi" w:hAnsiTheme="minorHAnsi"/>
+        </w:rPr>
+      </w:pPr>
+    </w:p>
+    <w:p>
+      <w:pPr>
+        <w:ind w:left="720"/>
         <w:rPr>
           <w:rFonts w:asciiTheme="minorHAnsi" w:hAnsiTheme="minorHAnsi"/>
         </w:rPr>
@@ -7388,69 +7773,86 @@
     </w:p>
     <w:p>
       <w:pPr>
+        <w:ind w:firstLine="720"/>
+        <w:rPr>
+          <w:rFonts w:asciiTheme="minorHAnsi" w:hAnsiTheme="minorHAnsi"/>
+        </w:rPr>
+      </w:pPr>
+      <w:r>
+        <w:rPr>
+          <w:rFonts w:asciiTheme="minorHAnsi" w:hAnsiTheme="minorHAnsi"/>
+          <w:i/>
+          <w:iCs/>
+        </w:rPr>
+        <w:t>Maximizer CRM Feature Comparison</w:t>
+      </w:r>
+      <w:r>
+        <w:rPr>
+          <w:rFonts w:asciiTheme="minorHAnsi" w:hAnsiTheme="minorHAnsi"/>
+        </w:rPr>
+        <w:t>. Vancouver, BC: Maximizer CRM, 2014. PDF.</w:t>
+      </w:r>
+    </w:p>
+    <w:p>
+      <w:pPr>
         <w:pStyle w:val="ListParagraph"/>
         <w:ind w:left="1440"/>
         <w:rPr>
           <w:rFonts w:asciiTheme="minorHAnsi" w:hAnsiTheme="minorHAnsi"/>
         </w:rPr>
       </w:pPr>
+    </w:p>
+    <w:p>
+      <w:pPr>
+        <w:ind w:left="720"/>
+        <w:rPr>
+          <w:rFonts w:asciiTheme="minorHAnsi" w:hAnsiTheme="minorHAnsi"/>
+          <w:lang w:val="pt-BR"/>
+        </w:rPr>
+      </w:pPr>
+      <w:r>
+        <w:rPr>
+          <w:rFonts w:asciiTheme="minorHAnsi" w:hAnsiTheme="minorHAnsi"/>
+        </w:rPr>
+        <w:t xml:space="preserve">Shipley, Renee. "Maximizer CRM Review 2015 | Contact Manager." </w:t>
+      </w:r>
       <w:r>
         <w:rPr>
           <w:rFonts w:asciiTheme="minorHAnsi" w:hAnsiTheme="minorHAnsi"/>
           <w:i/>
           <w:iCs/>
         </w:rPr>
-        <w:t>Maximizer CRM Feature Comparison</w:t>
-      </w:r>
-      <w:r>
-        <w:rPr>
-          <w:rFonts w:asciiTheme="minorHAnsi" w:hAnsiTheme="minorHAnsi"/>
-        </w:rPr>
-        <w:t>. Vancouver, BC: Maximizer CRM, 2014. PDF.</w:t>
-      </w:r>
-    </w:p>
-    <w:p>
-      <w:pPr>
-        <w:pStyle w:val="ListParagraph"/>
-        <w:ind w:left="1440"/>
-        <w:rPr>
-          <w:rFonts w:asciiTheme="minorHAnsi" w:hAnsiTheme="minorHAnsi"/>
-        </w:rPr>
-      </w:pPr>
-    </w:p>
-    <w:p>
-      <w:pPr>
+        <w:t>TopTenREVIEWS</w:t>
+      </w:r>
+      <w:r>
+        <w:rPr>
+          <w:rFonts w:asciiTheme="minorHAnsi" w:hAnsiTheme="minorHAnsi"/>
+        </w:rPr>
+        <w:t xml:space="preserve">. Top Ten Reviews, 17 Oct. 2014. </w:t>
+      </w:r>
+      <w:r>
         <w:rPr>
           <w:rFonts w:asciiTheme="minorHAnsi" w:hAnsiTheme="minorHAnsi"/>
           <w:lang w:val="pt-BR"/>
         </w:rPr>
-      </w:pPr>
-      <w:r>
-        <w:rPr>
-          <w:rFonts w:asciiTheme="minorHAnsi" w:hAnsiTheme="minorHAnsi"/>
-        </w:rPr>
-        <w:t xml:space="preserve">Shipley, Renee. "Maximizer CRM Review 2015 | Contact Manager." </w:t>
-      </w:r>
-      <w:r>
-        <w:rPr>
-          <w:rFonts w:asciiTheme="minorHAnsi" w:hAnsiTheme="minorHAnsi"/>
-          <w:i/>
-          <w:iCs/>
-        </w:rPr>
-        <w:t>TopTenREVIEWS</w:t>
-      </w:r>
-      <w:r>
-        <w:rPr>
-          <w:rFonts w:asciiTheme="minorHAnsi" w:hAnsiTheme="minorHAnsi"/>
-        </w:rPr>
-        <w:t xml:space="preserve">. Top Ten Reviews, 17 Oct. 2014. </w:t>
-      </w:r>
+        <w:t>Web. 30 Mar. 2015. &lt;</w:t>
+      </w:r>
+      <w:hyperlink r:id="rId30" w:history="1">
+        <w:r>
+          <w:rPr>
+            <w:rStyle w:val="Hyperlink"/>
+            <w:rFonts w:asciiTheme="minorHAnsi" w:hAnsiTheme="minorHAnsi"/>
+            <w:lang w:val="pt-BR"/>
+          </w:rPr>
+          <w:t>http://crm-software-review.toptenreviews.com/maximizer-crm-review.html</w:t>
+        </w:r>
+      </w:hyperlink>
       <w:r>
         <w:rPr>
           <w:rFonts w:asciiTheme="minorHAnsi" w:hAnsiTheme="minorHAnsi"/>
           <w:lang w:val="pt-BR"/>
         </w:rPr>
-        <w:t>Web. 30 Mar. 2015. &lt;http://crm-software-review.toptenreviews.com/maximizer-crm-review.html&gt;.</w:t>
+        <w:t>&gt;.</w:t>
       </w:r>
     </w:p>
     <w:p/>
@@ -7477,64 +7879,33 @@
           <w:numId w:val="10"/>
         </w:numPr>
       </w:pPr>
-      <w:bookmarkStart w:id="24" w:name="_Toc415641767"/>
+      <w:bookmarkStart w:id="23" w:name="_Toc415641767"/>
       <w:r>
         <w:lastRenderedPageBreak/>
         <w:t>Bibliography</w:t>
       </w:r>
-      <w:bookmarkEnd w:id="24"/>
-    </w:p>
-    <w:p>
-      <w:pPr>
-        <w:rPr>
-          <w:rFonts w:asciiTheme="minorHAnsi" w:hAnsiTheme="minorHAnsi"/>
-        </w:rPr>
-      </w:pPr>
-    </w:p>
-    <w:p>
-      <w:pPr>
-        <w:rPr>
-          <w:rFonts w:asciiTheme="minorHAnsi" w:hAnsiTheme="minorHAnsi"/>
-        </w:rPr>
-      </w:pPr>
-      <w:r>
-        <w:rPr>
-          <w:rFonts w:asciiTheme="minorHAnsi" w:hAnsiTheme="minorHAnsi"/>
-        </w:rPr>
-        <w:t xml:space="preserve">Moskowitz, Gil. "XTuple ERP Desktop Client Architecture." XTuple.org, 27 July 2014. Web. 25 Mar. 2015. </w:t>
-      </w:r>
-      <w:r>
-        <w:rPr>
-          <w:rFonts w:asciiTheme="minorHAnsi" w:hAnsiTheme="minorHAnsi"/>
-        </w:rPr>
-        <w:t>https://github.com/xtuple/qt-client/wiki/xTuple-ERP-Desktop-Client-Architecture-Overview</w:t>
-      </w:r>
-      <w:r>
-        <w:rPr>
-          <w:rFonts w:asciiTheme="minorHAnsi" w:hAnsiTheme="minorHAnsi"/>
-        </w:rPr>
-        <w:t>.</w:t>
-      </w:r>
-    </w:p>
-    <w:p>
-      <w:pPr>
-        <w:ind w:left="720" w:hanging="720"/>
-        <w:rPr>
-          <w:rFonts w:asciiTheme="minorHAnsi" w:hAnsiTheme="minorHAnsi"/>
-        </w:rPr>
-      </w:pPr>
-    </w:p>
-    <w:p>
-      <w:pPr>
-        <w:rPr>
-          <w:rFonts w:asciiTheme="minorHAnsi" w:hAnsiTheme="minorHAnsi"/>
-        </w:rPr>
-      </w:pPr>
-      <w:r>
-        <w:rPr>
-          <w:rFonts w:asciiTheme="minorHAnsi" w:hAnsiTheme="minorHAnsi"/>
-        </w:rPr>
-        <w:t xml:space="preserve">"xTuple for Inventory Businesses: Order-to-Cash and Advanced Manufacturing and Distribution." </w:t>
+      <w:bookmarkEnd w:id="23"/>
+    </w:p>
+    <w:p>
+      <w:pPr>
+        <w:rPr>
+          <w:rFonts w:asciiTheme="minorHAnsi" w:hAnsiTheme="minorHAnsi"/>
+        </w:rPr>
+      </w:pPr>
+    </w:p>
+    <w:p>
+      <w:pPr>
+        <w:pStyle w:val="ListParagraph"/>
+        <w:ind w:left="0"/>
+        <w:rPr>
+          <w:rFonts w:asciiTheme="minorHAnsi" w:hAnsiTheme="minorHAnsi"/>
+        </w:rPr>
+      </w:pPr>
+      <w:r>
+        <w:rPr>
+          <w:rFonts w:asciiTheme="minorHAnsi" w:hAnsiTheme="minorHAnsi"/>
+        </w:rPr>
+        <w:t xml:space="preserve">"Access Anywhere, On Any Device." </w:t>
       </w:r>
       <w:r>
         <w:rPr>
@@ -7542,115 +7913,35 @@
           <w:i/>
           <w:iCs/>
         </w:rPr>
-        <w:t>Sales Orders</w:t>
-      </w:r>
-      <w:r>
-        <w:rPr>
-          <w:rFonts w:asciiTheme="minorHAnsi" w:hAnsiTheme="minorHAnsi"/>
-        </w:rPr>
-        <w:t xml:space="preserve">. XTuple.org. Web. 24 Mar. 2015. </w:t>
-      </w:r>
-      <w:r>
-        <w:rPr>
-          <w:rFonts w:asciiTheme="minorHAnsi" w:hAnsiTheme="minorHAnsi"/>
-        </w:rPr>
-        <w:t>http://www.xtuple.org/sites/default/files/prodguide/Inventory-HTML/ch01s02.html</w:t>
-      </w:r>
-      <w:r>
-        <w:rPr>
-          <w:rFonts w:asciiTheme="minorHAnsi" w:hAnsiTheme="minorHAnsi"/>
-        </w:rPr>
-        <w:t>.</w:t>
-      </w:r>
-    </w:p>
-    <w:p>
-      <w:pPr>
-        <w:ind w:left="720" w:hanging="720"/>
-        <w:rPr>
-          <w:rFonts w:asciiTheme="minorHAnsi" w:hAnsiTheme="minorHAnsi"/>
-        </w:rPr>
-      </w:pPr>
-    </w:p>
-    <w:p>
-      <w:pPr>
-        <w:rPr>
-          <w:rFonts w:asciiTheme="minorHAnsi" w:hAnsiTheme="minorHAnsi"/>
-        </w:rPr>
-      </w:pPr>
-      <w:r>
-        <w:rPr>
-          <w:rFonts w:asciiTheme="minorHAnsi" w:hAnsiTheme="minorHAnsi"/>
-        </w:rPr>
-        <w:t xml:space="preserve">"Managing Projects with XTuple." Time &amp; Expense. XTuple.org. Web. 24 Mar. 2015. </w:t>
-      </w:r>
-      <w:r>
-        <w:rPr>
-          <w:rFonts w:asciiTheme="minorHAnsi" w:hAnsiTheme="minorHAnsi"/>
-        </w:rPr>
-        <w:t>http://www.xtuple.org/sites/default/files/topics/timeexpense/index.html</w:t>
-      </w:r>
-      <w:r>
-        <w:rPr>
-          <w:rFonts w:asciiTheme="minorHAnsi" w:hAnsiTheme="minorHAnsi"/>
-        </w:rPr>
-        <w:t>.</w:t>
-      </w:r>
-    </w:p>
-    <w:p>
-      <w:pPr>
-        <w:ind w:left="720" w:hanging="720"/>
-        <w:rPr>
-          <w:rFonts w:asciiTheme="minorHAnsi" w:hAnsiTheme="minorHAnsi"/>
-        </w:rPr>
-      </w:pPr>
-    </w:p>
-    <w:p>
-      <w:pPr>
-        <w:rPr>
-          <w:rStyle w:val="Hyperlink"/>
-          <w:rFonts w:asciiTheme="minorHAnsi" w:hAnsiTheme="minorHAnsi"/>
-          <w:color w:val="auto"/>
-        </w:rPr>
-      </w:pPr>
-      <w:r>
-        <w:rPr>
-          <w:rFonts w:asciiTheme="minorHAnsi" w:hAnsiTheme="minorHAnsi"/>
-        </w:rPr>
-        <w:t xml:space="preserve">"CRM Basics." XTuple.org. Web. 29 Mar. 2015. </w:t>
-      </w:r>
-      <w:r>
-        <w:rPr>
-          <w:rFonts w:asciiTheme="minorHAnsi" w:hAnsiTheme="minorHAnsi"/>
-        </w:rPr>
-        <w:t>https://www.xtuple.org/CrmBasics</w:t>
-      </w:r>
-      <w:r>
-        <w:rPr>
-          <w:rFonts w:asciiTheme="minorHAnsi" w:hAnsiTheme="minorHAnsi"/>
-        </w:rPr>
-        <w:t>.</w:t>
-      </w:r>
-    </w:p>
-    <w:p>
-      <w:pPr>
-        <w:rPr>
-          <w:rStyle w:val="Hyperlink"/>
-          <w:rFonts w:asciiTheme="minorHAnsi" w:hAnsiTheme="minorHAnsi"/>
-          <w:color w:val="auto"/>
-        </w:rPr>
-      </w:pPr>
-    </w:p>
-    <w:p>
-      <w:pPr>
-        <w:rPr>
-          <w:rFonts w:asciiTheme="minorHAnsi" w:hAnsiTheme="minorHAnsi"/>
-        </w:rPr>
-      </w:pPr>
-      <w:r>
-        <w:rPr>
-          <w:rFonts w:asciiTheme="minorHAnsi" w:hAnsiTheme="minorHAnsi"/>
-        </w:rPr>
-        <w:t xml:space="preserve">"How Do I Set up PostgreSQL and Install PostBooks®? | XTuple." </w:t>
+        <w:t>All-In-One CRM</w:t>
+      </w:r>
+      <w:r>
+        <w:rPr>
+          <w:rFonts w:asciiTheme="minorHAnsi" w:hAnsiTheme="minorHAnsi"/>
+        </w:rPr>
+        <w:t>. Maximizer CRM, n.d. Web. 30 Mar. 2015.</w:t>
+      </w:r>
+    </w:p>
+    <w:p>
+      <w:pPr>
+        <w:rPr>
+          <w:rFonts w:asciiTheme="minorHAnsi" w:hAnsiTheme="minorHAnsi"/>
+        </w:rPr>
+      </w:pPr>
+    </w:p>
+    <w:p>
+      <w:pPr>
+        <w:jc w:val="both"/>
+        <w:rPr>
+          <w:rFonts w:asciiTheme="minorHAnsi" w:hAnsiTheme="minorHAnsi"/>
+          <w:lang w:val="pt-BR"/>
+        </w:rPr>
+      </w:pPr>
+      <w:r>
+        <w:rPr>
+          <w:rFonts w:asciiTheme="minorHAnsi" w:hAnsiTheme="minorHAnsi"/>
+        </w:rPr>
+        <w:t xml:space="preserve">"Browser Compatibility with Microsoft Dynamics CRM 2011." </w:t>
       </w:r>
       <w:r>
         <w:rPr>
@@ -7658,53 +7949,42 @@
           <w:i/>
           <w:iCs/>
         </w:rPr>
-        <w:t>How Do I Set up PostgreSQL and Install PostBooks®? | XTuple</w:t>
-      </w:r>
-      <w:r>
-        <w:rPr>
-          <w:rFonts w:asciiTheme="minorHAnsi" w:hAnsiTheme="minorHAnsi"/>
-        </w:rPr>
-        <w:t>. XTuple, n.d. Web. 30 Mar. 2015. &lt;http://www.xtuple.com/installing-postbooks-database&gt;.</w:t>
-      </w:r>
-    </w:p>
-    <w:p>
-      <w:pPr>
-        <w:rPr>
-          <w:rFonts w:asciiTheme="minorHAnsi" w:hAnsiTheme="minorHAnsi"/>
-        </w:rPr>
-      </w:pPr>
-    </w:p>
-    <w:p>
-      <w:pPr>
-        <w:rPr>
-          <w:rFonts w:asciiTheme="minorHAnsi" w:hAnsiTheme="minorHAnsi"/>
-        </w:rPr>
-      </w:pPr>
-      <w:r>
-        <w:rPr>
-          <w:rFonts w:asciiTheme="minorHAnsi" w:hAnsiTheme="minorHAnsi"/>
-        </w:rPr>
-        <w:t>"XTuple Connect Product Guide." 1. What Is XTuple Connect? XTuple, n.d. Web. 30 Mar. 2015. &lt;http://www.xtuple.org/sites/default/files/prodguide/connect/pr01s01.html&gt;.</w:t>
-      </w:r>
-    </w:p>
-    <w:p>
-      <w:pPr>
-        <w:rPr>
-          <w:rFonts w:asciiTheme="minorHAnsi" w:hAnsiTheme="minorHAnsi"/>
-        </w:rPr>
-      </w:pPr>
-    </w:p>
-    <w:p>
-      <w:pPr>
-        <w:rPr>
-          <w:rFonts w:asciiTheme="minorHAnsi" w:hAnsiTheme="minorHAnsi"/>
-        </w:rPr>
-      </w:pPr>
-      <w:r>
-        <w:rPr>
-          <w:rFonts w:asciiTheme="minorHAnsi" w:hAnsiTheme="minorHAnsi"/>
-        </w:rPr>
-        <w:t xml:space="preserve">"How Do I Set up PostgreSQL and Install PostBooks®? | XTuple." </w:t>
+        <w:t>Browser Compatibility with Microsoft Dynamics CRM 2011</w:t>
+      </w:r>
+      <w:r>
+        <w:rPr>
+          <w:rFonts w:asciiTheme="minorHAnsi" w:hAnsiTheme="minorHAnsi"/>
+        </w:rPr>
+        <w:t xml:space="preserve">. </w:t>
+      </w:r>
+      <w:r>
+        <w:rPr>
+          <w:rFonts w:asciiTheme="minorHAnsi" w:hAnsiTheme="minorHAnsi"/>
+          <w:lang w:val="pt-BR"/>
+        </w:rPr>
+        <w:t>Microsoft, 20 Nov. 2014. Web. 30 Mar. 2015. &lt;http://support.microsoft.com/en-ca/kb/2784954&gt;.</w:t>
+      </w:r>
+    </w:p>
+    <w:p>
+      <w:pPr>
+        <w:rPr>
+          <w:rFonts w:asciiTheme="minorHAnsi" w:hAnsiTheme="minorHAnsi"/>
+        </w:rPr>
+      </w:pPr>
+    </w:p>
+    <w:p>
+      <w:pPr>
+        <w:pStyle w:val="ListParagraph"/>
+        <w:ind w:left="0"/>
+        <w:rPr>
+          <w:rFonts w:asciiTheme="minorHAnsi" w:hAnsiTheme="minorHAnsi"/>
+        </w:rPr>
+      </w:pPr>
+      <w:r>
+        <w:rPr>
+          <w:rFonts w:asciiTheme="minorHAnsi" w:hAnsiTheme="minorHAnsi"/>
+        </w:rPr>
+        <w:t xml:space="preserve">"Close More Deals in Less Time." </w:t>
       </w:r>
       <w:r>
         <w:rPr>
@@ -7712,13 +7992,13 @@
           <w:i/>
           <w:iCs/>
         </w:rPr>
-        <w:t>How Do I Set up PostgreSQL and Install PostBooks®? | XTuple</w:t>
-      </w:r>
-      <w:r>
-        <w:rPr>
-          <w:rFonts w:asciiTheme="minorHAnsi" w:hAnsiTheme="minorHAnsi"/>
-        </w:rPr>
-        <w:t>. XTuple, n.d. Web. 30 Mar. 2015. &lt;http://www.xtuple.com/installing-postbooks-database&gt;.</w:t>
+        <w:t>CRM Software, Customer Relationship Management</w:t>
+      </w:r>
+      <w:r>
+        <w:rPr>
+          <w:rFonts w:asciiTheme="minorHAnsi" w:hAnsiTheme="minorHAnsi"/>
+        </w:rPr>
+        <w:t>. Zoho, n.d. Web. 30 Mar. 2015.</w:t>
       </w:r>
     </w:p>
     <w:p>
@@ -7759,17 +8039,51 @@
     </w:p>
     <w:p>
       <w:pPr>
+        <w:rPr>
+          <w:rFonts w:asciiTheme="minorHAnsi" w:hAnsiTheme="minorHAnsi"/>
+        </w:rPr>
+      </w:pPr>
+    </w:p>
+    <w:p>
+      <w:pPr>
+        <w:rPr>
+          <w:rStyle w:val="Hyperlink"/>
+          <w:rFonts w:asciiTheme="minorHAnsi" w:hAnsiTheme="minorHAnsi"/>
+          <w:color w:val="auto"/>
+        </w:rPr>
+      </w:pPr>
+      <w:r>
+        <w:rPr>
+          <w:rFonts w:asciiTheme="minorHAnsi" w:hAnsiTheme="minorHAnsi"/>
+        </w:rPr>
+        <w:t xml:space="preserve">"CRM Basics." XTuple.org. Web. 29 Mar. 2015. </w:t>
+      </w:r>
+      <w:r>
+        <w:rPr>
+          <w:rFonts w:asciiTheme="minorHAnsi" w:hAnsiTheme="minorHAnsi"/>
+        </w:rPr>
+        <w:t>https://www.xtuple.org/CrmBasics</w:t>
+      </w:r>
+      <w:r>
+        <w:rPr>
+          <w:rFonts w:asciiTheme="minorHAnsi" w:hAnsiTheme="minorHAnsi"/>
+        </w:rPr>
+        <w:t>.</w:t>
+      </w:r>
+    </w:p>
+    <w:p>
+      <w:pPr>
+        <w:rPr>
+          <w:rFonts w:asciiTheme="minorHAnsi" w:hAnsiTheme="minorHAnsi"/>
+        </w:rPr>
+      </w:pPr>
+    </w:p>
+    <w:p>
+      <w:pPr>
         <w:pStyle w:val="ListParagraph"/>
         <w:ind w:left="0"/>
         <w:rPr>
           <w:rFonts w:asciiTheme="minorHAnsi" w:hAnsiTheme="minorHAnsi"/>
-        </w:rPr>
-      </w:pPr>
-    </w:p>
-    <w:p>
-      <w:pPr>
-        <w:rPr>
-          <w:rFonts w:asciiTheme="minorHAnsi" w:hAnsiTheme="minorHAnsi"/>
           <w:lang w:val="pt-BR"/>
         </w:rPr>
       </w:pPr>
@@ -7777,7 +8091,39 @@
         <w:rPr>
           <w:rFonts w:asciiTheme="minorHAnsi" w:hAnsiTheme="minorHAnsi"/>
         </w:rPr>
-        <w:t xml:space="preserve">"Salesforce." </w:t>
+        <w:t xml:space="preserve">"CRM Software Package." CRM Software Packages and Pricing. </w:t>
+      </w:r>
+      <w:r>
+        <w:rPr>
+          <w:rFonts w:asciiTheme="minorHAnsi" w:hAnsiTheme="minorHAnsi"/>
+          <w:lang w:val="pt-BR"/>
+        </w:rPr>
+        <w:t>SugarCRM, n.d. Web. 30 Mar. 2015.</w:t>
+      </w:r>
+    </w:p>
+    <w:p>
+      <w:pPr>
+        <w:pStyle w:val="ListParagraph"/>
+        <w:ind w:left="0"/>
+        <w:rPr>
+          <w:rFonts w:asciiTheme="minorHAnsi" w:hAnsiTheme="minorHAnsi"/>
+          <w:lang w:val="pt-BR"/>
+        </w:rPr>
+      </w:pPr>
+    </w:p>
+    <w:p>
+      <w:pPr>
+        <w:pStyle w:val="ListParagraph"/>
+        <w:ind w:left="0"/>
+        <w:rPr>
+          <w:rFonts w:asciiTheme="minorHAnsi" w:hAnsiTheme="minorHAnsi"/>
+        </w:rPr>
+      </w:pPr>
+      <w:r>
+        <w:rPr>
+          <w:rFonts w:asciiTheme="minorHAnsi" w:hAnsiTheme="minorHAnsi"/>
+        </w:rPr>
+        <w:t xml:space="preserve">"Editions Comparisons." </w:t>
       </w:r>
       <w:r>
         <w:rPr>
@@ -7785,6 +8131,198 @@
           <w:i/>
           <w:iCs/>
         </w:rPr>
+        <w:t>SugarCRM</w:t>
+      </w:r>
+      <w:r>
+        <w:rPr>
+          <w:rFonts w:asciiTheme="minorHAnsi" w:hAnsiTheme="minorHAnsi"/>
+        </w:rPr>
+        <w:t>. Web. 1 Apr. 2015. &lt;https://sugarcrm-online.s3.amazonaws.com/products/datasheets/editions-comparison-chart.pdf&gt;.</w:t>
+      </w:r>
+    </w:p>
+    <w:p>
+      <w:pPr>
+        <w:rPr>
+          <w:rFonts w:asciiTheme="minorHAnsi" w:hAnsiTheme="minorHAnsi"/>
+        </w:rPr>
+      </w:pPr>
+    </w:p>
+    <w:p>
+      <w:pPr>
+        <w:rPr>
+          <w:rFonts w:asciiTheme="minorHAnsi" w:hAnsiTheme="minorHAnsi"/>
+        </w:rPr>
+      </w:pPr>
+      <w:r>
+        <w:rPr>
+          <w:rFonts w:asciiTheme="minorHAnsi" w:hAnsiTheme="minorHAnsi"/>
+        </w:rPr>
+        <w:t xml:space="preserve">"How Do I Set up PostgreSQL and Install PostBooks®? | XTuple." </w:t>
+      </w:r>
+      <w:r>
+        <w:rPr>
+          <w:rFonts w:asciiTheme="minorHAnsi" w:hAnsiTheme="minorHAnsi"/>
+          <w:i/>
+          <w:iCs/>
+        </w:rPr>
+        <w:t>How Do I Set up PostgreSQL and Install PostBooks®? | XTuple</w:t>
+      </w:r>
+      <w:r>
+        <w:rPr>
+          <w:rFonts w:asciiTheme="minorHAnsi" w:hAnsiTheme="minorHAnsi"/>
+        </w:rPr>
+        <w:t>. XTuple, n.d. Web. 30 Mar. 2015. &lt;http://www.xtuple.com/installing-postbooks-database&gt;.</w:t>
+      </w:r>
+    </w:p>
+    <w:p>
+      <w:pPr>
+        <w:rPr>
+          <w:rFonts w:asciiTheme="minorHAnsi" w:hAnsiTheme="minorHAnsi"/>
+        </w:rPr>
+      </w:pPr>
+    </w:p>
+    <w:p>
+      <w:pPr>
+        <w:rPr>
+          <w:rFonts w:asciiTheme="minorHAnsi" w:hAnsiTheme="minorHAnsi"/>
+        </w:rPr>
+      </w:pPr>
+      <w:r>
+        <w:rPr>
+          <w:rFonts w:asciiTheme="minorHAnsi" w:hAnsiTheme="minorHAnsi"/>
+        </w:rPr>
+        <w:t xml:space="preserve">"Managing Projects with XTuple." Time &amp; Expense. XTuple.org. Web. 24 Mar. 2015. </w:t>
+      </w:r>
+      <w:r>
+        <w:rPr>
+          <w:rFonts w:asciiTheme="minorHAnsi" w:hAnsiTheme="minorHAnsi"/>
+        </w:rPr>
+        <w:t>http://www.xtuple.org/sites/default/files/topics/timeexpense/index.html</w:t>
+      </w:r>
+      <w:r>
+        <w:rPr>
+          <w:rFonts w:asciiTheme="minorHAnsi" w:hAnsiTheme="minorHAnsi"/>
+        </w:rPr>
+        <w:t>.</w:t>
+      </w:r>
+    </w:p>
+    <w:p>
+      <w:pPr>
+        <w:rPr>
+          <w:rFonts w:asciiTheme="minorHAnsi" w:hAnsiTheme="minorHAnsi"/>
+        </w:rPr>
+      </w:pPr>
+    </w:p>
+    <w:p>
+      <w:pPr>
+        <w:pStyle w:val="ListParagraph"/>
+        <w:ind w:left="0"/>
+        <w:rPr>
+          <w:rFonts w:asciiTheme="minorHAnsi" w:hAnsiTheme="minorHAnsi"/>
+        </w:rPr>
+      </w:pPr>
+      <w:r>
+        <w:rPr>
+          <w:rFonts w:asciiTheme="minorHAnsi" w:hAnsiTheme="minorHAnsi"/>
+          <w:i/>
+          <w:iCs/>
+        </w:rPr>
+        <w:t>Maximizer CRM Feature Comparison</w:t>
+      </w:r>
+      <w:r>
+        <w:rPr>
+          <w:rFonts w:asciiTheme="minorHAnsi" w:hAnsiTheme="minorHAnsi"/>
+        </w:rPr>
+        <w:t>. Vancouver, BC: Maximizer CRM, 2014. PDF.</w:t>
+      </w:r>
+    </w:p>
+    <w:p>
+      <w:pPr>
+        <w:rPr>
+          <w:rFonts w:asciiTheme="minorHAnsi" w:hAnsiTheme="minorHAnsi"/>
+        </w:rPr>
+      </w:pPr>
+    </w:p>
+    <w:p>
+      <w:pPr>
+        <w:rPr>
+          <w:rFonts w:asciiTheme="minorHAnsi" w:hAnsiTheme="minorHAnsi"/>
+        </w:rPr>
+      </w:pPr>
+      <w:r>
+        <w:rPr>
+          <w:rFonts w:asciiTheme="minorHAnsi" w:hAnsiTheme="minorHAnsi"/>
+          <w:i/>
+          <w:iCs/>
+        </w:rPr>
+        <w:t>Microsoft Dynamics CRM 2015 Release Preview Guide</w:t>
+      </w:r>
+      <w:r>
+        <w:rPr>
+          <w:rFonts w:asciiTheme="minorHAnsi" w:hAnsiTheme="minorHAnsi"/>
+        </w:rPr>
+        <w:t>. N.p.: Microsoft, Sept. 2014. PDF.</w:t>
+      </w:r>
+    </w:p>
+    <w:p>
+      <w:pPr>
+        <w:rPr>
+          <w:rFonts w:asciiTheme="minorHAnsi" w:hAnsiTheme="minorHAnsi"/>
+        </w:rPr>
+      </w:pPr>
+    </w:p>
+    <w:p>
+      <w:pPr>
+        <w:rPr>
+          <w:rFonts w:asciiTheme="minorHAnsi" w:hAnsiTheme="minorHAnsi"/>
+        </w:rPr>
+      </w:pPr>
+      <w:r>
+        <w:rPr>
+          <w:rFonts w:asciiTheme="minorHAnsi" w:hAnsiTheme="minorHAnsi"/>
+        </w:rPr>
+        <w:t xml:space="preserve">Moskowitz, Gil. "XTuple ERP Desktop Client Architecture." XTuple.org, 27 July 2014. Web. 25 Mar. 2015. </w:t>
+      </w:r>
+      <w:r>
+        <w:rPr>
+          <w:rFonts w:asciiTheme="minorHAnsi" w:hAnsiTheme="minorHAnsi"/>
+        </w:rPr>
+        <w:t>https://github.com/xtuple/qt-client/wiki/xTuple-ERP-Desktop-Client-Architecture-Overview</w:t>
+      </w:r>
+      <w:r>
+        <w:rPr>
+          <w:rFonts w:asciiTheme="minorHAnsi" w:hAnsiTheme="minorHAnsi"/>
+        </w:rPr>
+        <w:t>.</w:t>
+      </w:r>
+    </w:p>
+    <w:p>
+      <w:pPr>
+        <w:ind w:left="720" w:hanging="720"/>
+        <w:rPr>
+          <w:rFonts w:asciiTheme="minorHAnsi" w:hAnsiTheme="minorHAnsi"/>
+        </w:rPr>
+      </w:pPr>
+    </w:p>
+    <w:p>
+      <w:pPr>
+        <w:rPr>
+          <w:rFonts w:asciiTheme="minorHAnsi" w:hAnsiTheme="minorHAnsi"/>
+          <w:lang w:val="pt-BR"/>
+        </w:rPr>
+      </w:pPr>
+      <w:r>
+        <w:rPr>
+          <w:rFonts w:asciiTheme="minorHAnsi" w:hAnsiTheme="minorHAnsi"/>
+        </w:rPr>
+        <w:t xml:space="preserve">"Salesforce." </w:t>
+      </w:r>
+      <w:r>
+        <w:rPr>
+          <w:rFonts w:asciiTheme="minorHAnsi" w:hAnsiTheme="minorHAnsi"/>
+          <w:i/>
+          <w:iCs/>
+        </w:rPr>
         <w:t>Reviews of : Free Pricing &amp; Demos : Customer Relationship Management Software</w:t>
       </w:r>
       <w:r>
@@ -7803,8 +8341,137 @@
     </w:p>
     <w:p>
       <w:pPr>
-        <w:rPr>
-          <w:rFonts w:asciiTheme="minorHAnsi" w:hAnsiTheme="minorHAnsi"/>
+        <w:ind w:left="720" w:hanging="720"/>
+        <w:rPr>
+          <w:rFonts w:asciiTheme="minorHAnsi" w:hAnsiTheme="minorHAnsi"/>
+        </w:rPr>
+      </w:pPr>
+    </w:p>
+    <w:p>
+      <w:pPr>
+        <w:pStyle w:val="ListParagraph"/>
+        <w:ind w:left="1440"/>
+        <w:rPr>
+          <w:rFonts w:asciiTheme="minorHAnsi" w:hAnsiTheme="minorHAnsi"/>
+        </w:rPr>
+      </w:pPr>
+    </w:p>
+    <w:p>
+      <w:pPr>
+        <w:rPr>
+          <w:rFonts w:asciiTheme="minorHAnsi" w:hAnsiTheme="minorHAnsi"/>
+          <w:lang w:val="pt-BR"/>
+        </w:rPr>
+      </w:pPr>
+      <w:r>
+        <w:rPr>
+          <w:rFonts w:asciiTheme="minorHAnsi" w:hAnsiTheme="minorHAnsi"/>
+        </w:rPr>
+        <w:lastRenderedPageBreak/>
+        <w:t xml:space="preserve">Shipley, Renee. "Maximizer CRM Review 2015 | Contact Manager." </w:t>
+      </w:r>
+      <w:r>
+        <w:rPr>
+          <w:rFonts w:asciiTheme="minorHAnsi" w:hAnsiTheme="minorHAnsi"/>
+          <w:i/>
+          <w:iCs/>
+        </w:rPr>
+        <w:t>TopTenREVIEWS</w:t>
+      </w:r>
+      <w:r>
+        <w:rPr>
+          <w:rFonts w:asciiTheme="minorHAnsi" w:hAnsiTheme="minorHAnsi"/>
+        </w:rPr>
+        <w:t xml:space="preserve">. Top Ten Reviews, 17 Oct. 2014. </w:t>
+      </w:r>
+      <w:r>
+        <w:rPr>
+          <w:rFonts w:asciiTheme="minorHAnsi" w:hAnsiTheme="minorHAnsi"/>
+          <w:lang w:val="pt-BR"/>
+        </w:rPr>
+        <w:t>Web. 30 Mar. 2015. &lt;http://crm-software-review.toptenreviews.com/maximizer-crm-review.html&gt;.</w:t>
+      </w:r>
+    </w:p>
+    <w:p>
+      <w:pPr>
+        <w:rPr>
+          <w:rFonts w:asciiTheme="minorHAnsi" w:hAnsiTheme="minorHAnsi"/>
+          <w:lang w:val="pt-BR"/>
+        </w:rPr>
+      </w:pPr>
+    </w:p>
+    <w:p>
+      <w:pPr>
+        <w:pStyle w:val="ListParagraph"/>
+        <w:ind w:left="0"/>
+        <w:rPr>
+          <w:rFonts w:asciiTheme="minorHAnsi" w:hAnsiTheme="minorHAnsi"/>
+        </w:rPr>
+      </w:pPr>
+      <w:r>
+        <w:rPr>
+          <w:rFonts w:asciiTheme="minorHAnsi" w:hAnsiTheme="minorHAnsi"/>
+        </w:rPr>
+        <w:t xml:space="preserve">"Sugar Community Edition Add-ons." </w:t>
+      </w:r>
+      <w:r>
+        <w:rPr>
+          <w:rFonts w:asciiTheme="minorHAnsi" w:hAnsiTheme="minorHAnsi"/>
+          <w:i/>
+          <w:iCs/>
+        </w:rPr>
+        <w:t>Sugar Community Edition Add-ons</w:t>
+      </w:r>
+      <w:r>
+        <w:rPr>
+          <w:rFonts w:asciiTheme="minorHAnsi" w:hAnsiTheme="minorHAnsi"/>
+        </w:rPr>
+        <w:t>. SugarCRM, n.d. Web. 30 Mar. 2015.</w:t>
+      </w:r>
+    </w:p>
+    <w:p>
+      <w:pPr>
+        <w:pStyle w:val="ListParagraph"/>
+        <w:ind w:left="0"/>
+        <w:rPr>
+          <w:rFonts w:asciiTheme="minorHAnsi" w:hAnsiTheme="minorHAnsi"/>
+        </w:rPr>
+      </w:pPr>
+    </w:p>
+    <w:p>
+      <w:pPr>
+        <w:pStyle w:val="ListParagraph"/>
+        <w:ind w:left="0"/>
+        <w:rPr>
+          <w:rFonts w:asciiTheme="minorHAnsi" w:hAnsiTheme="minorHAnsi"/>
+        </w:rPr>
+      </w:pPr>
+      <w:r>
+        <w:rPr>
+          <w:rFonts w:asciiTheme="minorHAnsi" w:hAnsiTheme="minorHAnsi"/>
+        </w:rPr>
+        <w:t xml:space="preserve">"SugarExchange: Welcome." </w:t>
+      </w:r>
+      <w:r>
+        <w:rPr>
+          <w:rFonts w:asciiTheme="minorHAnsi" w:hAnsiTheme="minorHAnsi"/>
+          <w:i/>
+          <w:iCs/>
+        </w:rPr>
+        <w:t>SugarExchange: Welcome</w:t>
+      </w:r>
+      <w:r>
+        <w:rPr>
+          <w:rFonts w:asciiTheme="minorHAnsi" w:hAnsiTheme="minorHAnsi"/>
+        </w:rPr>
+        <w:t>. SugarCRM, n.d. Web. 30 Mar. 2015.</w:t>
+      </w:r>
+    </w:p>
+    <w:p>
+      <w:pPr>
+        <w:rPr>
+          <w:rFonts w:asciiTheme="minorHAnsi" w:hAnsiTheme="minorHAnsi"/>
+          <w:lang w:val="pt-BR"/>
         </w:rPr>
       </w:pPr>
     </w:p>
@@ -7853,27 +8520,44 @@
     </w:p>
     <w:p>
       <w:pPr>
-        <w:pStyle w:val="ListParagraph"/>
-        <w:ind w:left="0"/>
-        <w:jc w:val="both"/>
-        <w:rPr>
-          <w:rFonts w:asciiTheme="minorHAnsi" w:hAnsiTheme="minorHAnsi"/>
-        </w:rPr>
-      </w:pPr>
-    </w:p>
-    <w:p>
-      <w:pPr>
-        <w:jc w:val="both"/>
+        <w:rPr>
+          <w:rFonts w:asciiTheme="minorHAnsi" w:hAnsiTheme="minorHAnsi"/>
+        </w:rPr>
+      </w:pPr>
+    </w:p>
+    <w:p>
+      <w:pPr>
+        <w:rPr>
+          <w:rFonts w:asciiTheme="minorHAnsi" w:hAnsiTheme="minorHAnsi"/>
+        </w:rPr>
+      </w:pPr>
+      <w:r>
+        <w:rPr>
+          <w:rFonts w:asciiTheme="minorHAnsi" w:hAnsiTheme="minorHAnsi"/>
+        </w:rPr>
+        <w:t>"XTuple Connect Product Guide." 1. What Is XTuple Connect? XTuple, n.d. Web. 30 Mar. 2015. &lt;http://www.xtuple.org/sites/default/files/prodguide/connect/pr01s01.html&gt;.</w:t>
+      </w:r>
+    </w:p>
+    <w:p>
+      <w:pPr>
         <w:rPr>
           <w:rFonts w:asciiTheme="minorHAnsi" w:hAnsiTheme="minorHAnsi"/>
           <w:lang w:val="pt-BR"/>
         </w:rPr>
       </w:pPr>
-      <w:r>
-        <w:rPr>
-          <w:rFonts w:asciiTheme="minorHAnsi" w:hAnsiTheme="minorHAnsi"/>
-        </w:rPr>
-        <w:t xml:space="preserve">"Browser Compatibility with Microsoft Dynamics CRM 2011." </w:t>
+    </w:p>
+    <w:p>
+      <w:pPr>
+        <w:rPr>
+          <w:rFonts w:asciiTheme="minorHAnsi" w:hAnsiTheme="minorHAnsi"/>
+          <w:lang w:val="pt-BR"/>
+        </w:rPr>
+      </w:pPr>
+      <w:r>
+        <w:rPr>
+          <w:rFonts w:asciiTheme="minorHAnsi" w:hAnsiTheme="minorHAnsi"/>
+        </w:rPr>
+        <w:t xml:space="preserve">"XTuple ERP Reference Guide." </w:t>
       </w:r>
       <w:r>
         <w:rPr>
@@ -7881,72 +8565,87 @@
           <w:i/>
           <w:iCs/>
         </w:rPr>
-        <w:t>Browser Compatibility with Microsoft Dynamics CRM 2011</w:t>
-      </w:r>
-      <w:r>
-        <w:rPr>
-          <w:rFonts w:asciiTheme="minorHAnsi" w:hAnsiTheme="minorHAnsi"/>
-        </w:rPr>
-        <w:t xml:space="preserve">. </w:t>
-      </w:r>
-      <w:r>
-        <w:rPr>
-          <w:rFonts w:asciiTheme="minorHAnsi" w:hAnsiTheme="minorHAnsi"/>
-          <w:lang w:val="pt-BR"/>
-        </w:rPr>
-        <w:t>Microsoft, 20 Nov. 2014. Web. 30 Mar. 2015. &lt;http://support.microsoft.com/en-ca/kb/2784954&gt;.</w:t>
-      </w:r>
-    </w:p>
-    <w:p>
-      <w:pPr>
-        <w:jc w:val="both"/>
-        <w:rPr>
-          <w:rFonts w:asciiTheme="minorHAnsi" w:hAnsiTheme="minorHAnsi"/>
-          <w:lang w:val="pt-BR"/>
-        </w:rPr>
-      </w:pPr>
-    </w:p>
-    <w:p>
-      <w:pPr>
-        <w:rPr>
-          <w:rFonts w:asciiTheme="minorHAnsi" w:hAnsiTheme="minorHAnsi"/>
-        </w:rPr>
-      </w:pPr>
+        <w:t>1.  Incident</w:t>
+      </w:r>
+      <w:r>
+        <w:rPr>
+          <w:rFonts w:asciiTheme="minorHAnsi" w:hAnsiTheme="minorHAnsi"/>
+        </w:rPr>
+        <w:t>. Web. 1 Apr. 2015. &lt;http://www.xtuple.org/sites/default/files/refguide/current/Section560296.html&gt;.</w:t>
+      </w:r>
+    </w:p>
+    <w:p>
+      <w:pPr>
+        <w:rPr>
+          <w:rFonts w:asciiTheme="minorHAnsi" w:hAnsiTheme="minorHAnsi"/>
+        </w:rPr>
+      </w:pPr>
+    </w:p>
+    <w:p>
+      <w:pPr>
+        <w:rPr>
+          <w:rFonts w:asciiTheme="minorHAnsi" w:hAnsiTheme="minorHAnsi"/>
+        </w:rPr>
+      </w:pPr>
+      <w:r>
+        <w:rPr>
+          <w:rFonts w:asciiTheme="minorHAnsi" w:hAnsiTheme="minorHAnsi"/>
+        </w:rPr>
+        <w:t xml:space="preserve">"xTuple for Inventory Businesses: Order-to-Cash and Advanced Manufacturing and Distribution." </w:t>
+      </w:r>
       <w:r>
         <w:rPr>
           <w:rFonts w:asciiTheme="minorHAnsi" w:hAnsiTheme="minorHAnsi"/>
           <w:i/>
           <w:iCs/>
         </w:rPr>
-        <w:t>Microsoft Dynamics CRM 2015 Release Preview Guide</w:t>
-      </w:r>
-      <w:r>
-        <w:rPr>
-          <w:rFonts w:asciiTheme="minorHAnsi" w:hAnsiTheme="minorHAnsi"/>
-        </w:rPr>
-        <w:t>. N.p.: Microsoft, Sept. 2014. PDF.</w:t>
-      </w:r>
-    </w:p>
-    <w:p>
-      <w:pPr>
-        <w:rPr>
-          <w:rFonts w:asciiTheme="minorHAnsi" w:hAnsiTheme="minorHAnsi"/>
-        </w:rPr>
-      </w:pPr>
-    </w:p>
-    <w:p>
-      <w:pPr>
-        <w:pStyle w:val="ListParagraph"/>
-        <w:ind w:left="0"/>
-        <w:rPr>
-          <w:rFonts w:asciiTheme="minorHAnsi" w:hAnsiTheme="minorHAnsi"/>
-        </w:rPr>
-      </w:pPr>
-      <w:r>
-        <w:rPr>
-          <w:rFonts w:asciiTheme="minorHAnsi" w:hAnsiTheme="minorHAnsi"/>
-        </w:rPr>
-        <w:t xml:space="preserve">"Close More Deals in Less Time." </w:t>
+        <w:t>Sales Orders</w:t>
+      </w:r>
+      <w:r>
+        <w:rPr>
+          <w:rFonts w:asciiTheme="minorHAnsi" w:hAnsiTheme="minorHAnsi"/>
+        </w:rPr>
+        <w:t xml:space="preserve">. XTuple.org. Web. 24 Mar. 2015. </w:t>
+      </w:r>
+      <w:r>
+        <w:rPr>
+          <w:rFonts w:asciiTheme="minorHAnsi" w:hAnsiTheme="minorHAnsi"/>
+        </w:rPr>
+        <w:t>http://www.xtuple.org/sites/default/files/prodguide/Inventory-HTML/ch01s</w:t>
+      </w:r>
+      <w:bookmarkStart w:id="24" w:name="_GoBack"/>
+      <w:bookmarkEnd w:id="24"/>
+      <w:r>
+        <w:rPr>
+          <w:rFonts w:asciiTheme="minorHAnsi" w:hAnsiTheme="minorHAnsi"/>
+        </w:rPr>
+        <w:t>02.html</w:t>
+      </w:r>
+      <w:r>
+        <w:rPr>
+          <w:rFonts w:asciiTheme="minorHAnsi" w:hAnsiTheme="minorHAnsi"/>
+        </w:rPr>
+        <w:t>.</w:t>
+      </w:r>
+    </w:p>
+    <w:p>
+      <w:pPr>
+        <w:rPr>
+          <w:rFonts w:asciiTheme="minorHAnsi" w:hAnsiTheme="minorHAnsi"/>
+        </w:rPr>
+      </w:pPr>
+    </w:p>
+    <w:p>
+      <w:pPr>
+        <w:rPr>
+          <w:rFonts w:asciiTheme="minorHAnsi" w:hAnsiTheme="minorHAnsi"/>
+        </w:rPr>
+      </w:pPr>
+      <w:r>
+        <w:rPr>
+          <w:rFonts w:asciiTheme="minorHAnsi" w:hAnsiTheme="minorHAnsi"/>
+        </w:rPr>
+        <w:t xml:space="preserve">"XTuple Web Portal Demo Guide." </w:t>
       </w:r>
       <w:r>
         <w:rPr>
@@ -7954,258 +8653,13 @@
           <w:i/>
           <w:iCs/>
         </w:rPr>
-        <w:t>CRM Software, Customer Relationship Management</w:t>
-      </w:r>
-      <w:r>
-        <w:rPr>
-          <w:rFonts w:asciiTheme="minorHAnsi" w:hAnsiTheme="minorHAnsi"/>
-        </w:rPr>
-        <w:t>. Zoho, n.d. Web. 30 Mar. 2015.</w:t>
-      </w:r>
-    </w:p>
-    <w:p>
-      <w:pPr>
-        <w:rPr>
-          <w:rFonts w:asciiTheme="minorHAnsi" w:hAnsiTheme="minorHAnsi"/>
-        </w:rPr>
-      </w:pPr>
-    </w:p>
-    <w:p>
-      <w:pPr>
-        <w:pStyle w:val="ListParagraph"/>
-        <w:ind w:left="0"/>
-        <w:rPr>
-          <w:rFonts w:asciiTheme="minorHAnsi" w:hAnsiTheme="minorHAnsi"/>
-          <w:lang w:val="pt-BR"/>
-        </w:rPr>
-      </w:pPr>
-      <w:r>
-        <w:rPr>
-          <w:rFonts w:asciiTheme="minorHAnsi" w:hAnsiTheme="minorHAnsi"/>
-        </w:rPr>
-        <w:t xml:space="preserve">"CRM Software Package." CRM Software Packages and Pricing. </w:t>
-      </w:r>
-      <w:r>
-        <w:rPr>
-          <w:rFonts w:asciiTheme="minorHAnsi" w:hAnsiTheme="minorHAnsi"/>
-          <w:lang w:val="pt-BR"/>
-        </w:rPr>
-        <w:t>SugarCRM, n.d. Web. 30 Mar. 2015.</w:t>
-      </w:r>
-    </w:p>
-    <w:p>
-      <w:pPr>
-        <w:pStyle w:val="ListParagraph"/>
-        <w:ind w:left="0"/>
-        <w:rPr>
-          <w:rFonts w:asciiTheme="minorHAnsi" w:hAnsiTheme="minorHAnsi"/>
-          <w:lang w:val="pt-BR"/>
-        </w:rPr>
-      </w:pPr>
-    </w:p>
-    <w:p>
-      <w:pPr>
-        <w:pStyle w:val="ListParagraph"/>
-        <w:ind w:left="0"/>
-        <w:rPr>
-          <w:rFonts w:asciiTheme="minorHAnsi" w:hAnsiTheme="minorHAnsi"/>
-          <w:lang w:val="pt-BR"/>
-        </w:rPr>
-      </w:pPr>
-      <w:r>
-        <w:rPr>
-          <w:rFonts w:asciiTheme="minorHAnsi" w:hAnsiTheme="minorHAnsi"/>
-          <w:lang w:val="pt-BR"/>
-        </w:rPr>
-        <w:t>https://sugarcrm-online.s3.amazonaws.com/products/datasheets/editions-comparison-chart.pdf</w:t>
-      </w:r>
-    </w:p>
-    <w:p>
-      <w:pPr>
-        <w:pStyle w:val="ListParagraph"/>
-        <w:ind w:left="0"/>
-        <w:rPr>
-          <w:rFonts w:asciiTheme="minorHAnsi" w:hAnsiTheme="minorHAnsi"/>
-        </w:rPr>
-      </w:pPr>
-    </w:p>
-    <w:p>
-      <w:pPr>
-        <w:pStyle w:val="ListParagraph"/>
-        <w:ind w:left="0"/>
-        <w:rPr>
-          <w:rFonts w:asciiTheme="minorHAnsi" w:hAnsiTheme="minorHAnsi"/>
-        </w:rPr>
-      </w:pPr>
-      <w:r>
-        <w:rPr>
-          <w:rFonts w:asciiTheme="minorHAnsi" w:hAnsiTheme="minorHAnsi"/>
-        </w:rPr>
-        <w:t xml:space="preserve">"Sugar Community Edition Add-ons." </w:t>
-      </w:r>
-      <w:r>
-        <w:rPr>
-          <w:rFonts w:asciiTheme="minorHAnsi" w:hAnsiTheme="minorHAnsi"/>
-          <w:i/>
-          <w:iCs/>
-        </w:rPr>
-        <w:t>Sugar Community Edition Add-ons</w:t>
-      </w:r>
-      <w:r>
-        <w:rPr>
-          <w:rFonts w:asciiTheme="minorHAnsi" w:hAnsiTheme="minorHAnsi"/>
-        </w:rPr>
-        <w:t>. SugarCRM, n.d. Web. 30 Mar. 2015.</w:t>
-      </w:r>
-    </w:p>
-    <w:p>
-      <w:pPr>
-        <w:pStyle w:val="ListParagraph"/>
-        <w:ind w:left="0"/>
-        <w:rPr>
-          <w:rFonts w:asciiTheme="minorHAnsi" w:hAnsiTheme="minorHAnsi"/>
-        </w:rPr>
-      </w:pPr>
-    </w:p>
-    <w:p>
-      <w:pPr>
-        <w:pStyle w:val="ListParagraph"/>
-        <w:ind w:left="0"/>
-        <w:rPr>
-          <w:rFonts w:asciiTheme="minorHAnsi" w:hAnsiTheme="minorHAnsi"/>
-        </w:rPr>
-      </w:pPr>
-      <w:r>
-        <w:rPr>
-          <w:rFonts w:asciiTheme="minorHAnsi" w:hAnsiTheme="minorHAnsi"/>
-        </w:rPr>
-        <w:t xml:space="preserve">"SugarExchange: Welcome." </w:t>
-      </w:r>
-      <w:r>
-        <w:rPr>
-          <w:rFonts w:asciiTheme="minorHAnsi" w:hAnsiTheme="minorHAnsi"/>
-          <w:i/>
-          <w:iCs/>
-        </w:rPr>
-        <w:t>SugarExchange: Welcome</w:t>
-      </w:r>
-      <w:r>
-        <w:rPr>
-          <w:rFonts w:asciiTheme="minorHAnsi" w:hAnsiTheme="minorHAnsi"/>
-        </w:rPr>
-        <w:t>. SugarCRM, n.d. Web. 30 Mar. 2015.</w:t>
-      </w:r>
-    </w:p>
-    <w:p>
-      <w:pPr>
-        <w:rPr>
-          <w:rFonts w:asciiTheme="minorHAnsi" w:hAnsiTheme="minorHAnsi"/>
-        </w:rPr>
-      </w:pPr>
-    </w:p>
-    <w:p>
-      <w:pPr>
-        <w:pStyle w:val="ListParagraph"/>
-        <w:ind w:left="0"/>
-        <w:rPr>
-          <w:rFonts w:asciiTheme="minorHAnsi" w:hAnsiTheme="minorHAnsi"/>
-        </w:rPr>
-      </w:pPr>
-      <w:r>
-        <w:rPr>
-          <w:rFonts w:asciiTheme="minorHAnsi" w:hAnsiTheme="minorHAnsi"/>
-        </w:rPr>
-        <w:t xml:space="preserve">"Access Anywhere, On Any Device." </w:t>
-      </w:r>
-      <w:r>
-        <w:rPr>
-          <w:rFonts w:asciiTheme="minorHAnsi" w:hAnsiTheme="minorHAnsi"/>
-          <w:i/>
-          <w:iCs/>
-        </w:rPr>
-        <w:t>All-In-One CRM</w:t>
-      </w:r>
-      <w:r>
-        <w:rPr>
-          <w:rFonts w:asciiTheme="minorHAnsi" w:hAnsiTheme="minorHAnsi"/>
-        </w:rPr>
-        <w:t>. Maximizer CRM, n.d. Web. 30 Mar. 2015.</w:t>
-      </w:r>
-    </w:p>
-    <w:p>
-      <w:pPr>
-        <w:pStyle w:val="ListParagraph"/>
-        <w:ind w:left="0"/>
-        <w:rPr>
-          <w:rFonts w:asciiTheme="minorHAnsi" w:hAnsiTheme="minorHAnsi"/>
-        </w:rPr>
-      </w:pPr>
-    </w:p>
-    <w:p>
-      <w:pPr>
-        <w:pStyle w:val="ListParagraph"/>
-        <w:ind w:left="0"/>
-        <w:rPr>
-          <w:rFonts w:asciiTheme="minorHAnsi" w:hAnsiTheme="minorHAnsi"/>
-        </w:rPr>
-      </w:pPr>
-      <w:r>
-        <w:rPr>
-          <w:rFonts w:asciiTheme="minorHAnsi" w:hAnsiTheme="minorHAnsi"/>
-          <w:i/>
-          <w:iCs/>
-        </w:rPr>
-        <w:t>Maximizer CRM Feature Comparison</w:t>
-      </w:r>
-      <w:r>
-        <w:rPr>
-          <w:rFonts w:asciiTheme="minorHAnsi" w:hAnsiTheme="minorHAnsi"/>
-        </w:rPr>
-        <w:t>. Vancouver, BC: Maximizer CRM, 2014. PDF.</w:t>
-      </w:r>
-    </w:p>
-    <w:p>
-      <w:pPr>
-        <w:pStyle w:val="ListParagraph"/>
-        <w:ind w:left="1440"/>
-        <w:rPr>
-          <w:rFonts w:asciiTheme="minorHAnsi" w:hAnsiTheme="minorHAnsi"/>
-        </w:rPr>
-      </w:pPr>
-    </w:p>
-    <w:p>
-      <w:pPr>
-        <w:rPr>
-          <w:rFonts w:asciiTheme="minorHAnsi" w:hAnsiTheme="minorHAnsi"/>
-          <w:lang w:val="pt-BR"/>
-        </w:rPr>
-      </w:pPr>
-      <w:r>
-        <w:rPr>
-          <w:rFonts w:asciiTheme="minorHAnsi" w:hAnsiTheme="minorHAnsi"/>
-        </w:rPr>
-        <w:t xml:space="preserve">Shipley, Renee. "Maximizer CRM Review 2015 | Contact Manager." </w:t>
-      </w:r>
-      <w:r>
-        <w:rPr>
-          <w:rFonts w:asciiTheme="minorHAnsi" w:hAnsiTheme="minorHAnsi"/>
-          <w:i/>
-          <w:iCs/>
-        </w:rPr>
-        <w:t>TopTenREVIEWS</w:t>
-      </w:r>
-      <w:r>
-        <w:rPr>
-          <w:rFonts w:asciiTheme="minorHAnsi" w:hAnsiTheme="minorHAnsi"/>
-        </w:rPr>
-        <w:t xml:space="preserve">. Top Ten Reviews, 17 Oct. 2014. </w:t>
-      </w:r>
-      <w:r>
-        <w:rPr>
-          <w:rFonts w:asciiTheme="minorHAnsi" w:hAnsiTheme="minorHAnsi"/>
-          <w:lang w:val="pt-BR"/>
-        </w:rPr>
-        <w:t>Web. 30 Mar. 2015. &lt;http://crm-software-review.toptenreviews.com/maximizer-crm-review.html&gt;.</w:t>
+        <w:t>XTuple Web Portal Demo Guide</w:t>
+      </w:r>
+      <w:r>
+        <w:rPr>
+          <w:rFonts w:asciiTheme="minorHAnsi" w:hAnsiTheme="minorHAnsi"/>
+        </w:rPr>
+        <w:t>. Web. 1 Apr. 2015. &lt;https://www.xtuple.org/docs/web-portal-demo-guide&gt;.</w:t>
       </w:r>
     </w:p>
     <w:p>
@@ -12389,7 +12843,7 @@
 </file>
 
 <file path=customXml/itemProps2.xml><?xml version="1.0" encoding="utf-8"?>
-<ds:datastoreItem xmlns:ds="http://schemas.openxmlformats.org/officeDocument/2006/customXml" ds:itemID="{6581EFEA-3263-4284-90C8-A9FA40F42368}">
+<ds:datastoreItem xmlns:ds="http://schemas.openxmlformats.org/officeDocument/2006/customXml" ds:itemID="{DED89DD5-E0FA-4520-ABDB-7B02919DF4F9}">
   <ds:schemaRefs>
     <ds:schemaRef ds:uri="http://schemas.openxmlformats.org/officeDocument/2006/bibliography"/>
   </ds:schemaRefs>

</xml_diff>